<commit_message>
update data and add deaths and confirmed counts
</commit_message>
<xml_diff>
--- a/Analysis/markdown-twittercovid19.docx
+++ b/Analysis/markdown-twittercovid19.docx
@@ -66,9 +66,22 @@
         </w:rPr>
         <w:t xml:space="preserve">(tidyverse)</w:t>
       </w:r>
-      <w:r>
-        <w:br/>
-      </w:r>
+    </w:p>
+    <w:p>
+      <w:pPr>
+        <w:pStyle w:val="SourceCode"/>
+      </w:pPr>
+      <w:r>
+        <w:rPr>
+          <w:rStyle w:val="VerbatimChar"/>
+        </w:rPr>
+        <w:t xml:space="preserve">## Warning: package 'forcats' was built under R version 3.6.3</w:t>
+      </w:r>
+    </w:p>
+    <w:p>
+      <w:pPr>
+        <w:pStyle w:val="SourceCode"/>
+      </w:pPr>
       <w:r>
         <w:rPr>
           <w:rStyle w:val="KeywordTok"/>
@@ -248,7 +261,7 @@
         <w:rPr>
           <w:rStyle w:val="NormalTok"/>
         </w:rPr>
-        <w:t xml:space="preserve">covid19tidy &lt;-</w:t>
+        <w:t xml:space="preserve">covid19current &lt;-</w:t>
       </w:r>
       <w:r>
         <w:rPr>
@@ -272,7 +285,7 @@
         <w:rPr>
           <w:rStyle w:val="StringTok"/>
         </w:rPr>
-        <w:t xml:space="preserve">"C:/Users/mnguyen/OneDrive/Documents/Personal/School/3 Spring 2020/Predictive Analytics (ITEC 621-002)/Project/twittercovid19/WIP/twittercovid19/Data/covid19mar110.csv"</w:t>
+        <w:t xml:space="preserve">"C:/Users/mthng/OneDrive/Documents/Personal/School/3 Spring 2020/Predictive Analytics (ITEC 621-002)/Project/twittercovid19/WIP/twittercovid19/Data/covid19march.csv"</w:t>
       </w:r>
       <w:r>
         <w:rPr>
@@ -297,6 +310,15 @@
       </w:pPr>
       <w:r>
         <w:rPr>
+          <w:rStyle w:val="CommentTok"/>
+        </w:rPr>
+        <w:t xml:space="preserve">#Was used to create "word" count variables</w:t>
+      </w:r>
+      <w:r>
+        <w:br/>
+      </w:r>
+      <w:r>
+        <w:rPr>
           <w:rStyle w:val="NormalTok"/>
         </w:rPr>
         <w:t xml:space="preserve">covid19tidy </w:t>
@@ -1551,6 +1573,15 @@
         <w:rPr>
           <w:rStyle w:val="CommentTok"/>
         </w:rPr>
+        <w:t xml:space="preserve">#USE covid19current</w:t>
+      </w:r>
+      <w:r>
+        <w:br/>
+      </w:r>
+      <w:r>
+        <w:rPr>
+          <w:rStyle w:val="CommentTok"/>
+        </w:rPr>
         <w:t xml:space="preserve">#Ordinary Least Squares (OLS) - retweets and favorites total</w:t>
       </w:r>
       <w:r>
@@ -1983,7 +2014,157 @@
         <w:rPr>
           <w:rStyle w:val="NormalTok"/>
         </w:rPr>
-        <w:t xml:space="preserve">isinfectious, </w:t>
+        <w:t xml:space="preserve">isinfectious </w:t>
+      </w:r>
+      <w:r>
+        <w:rPr>
+          <w:rStyle w:val="OperatorTok"/>
+        </w:rPr>
+        <w:t xml:space="preserve">+</w:t>
+      </w:r>
+      <w:r>
+        <w:br/>
+      </w:r>
+      <w:r>
+        <w:rPr>
+          <w:rStyle w:val="StringTok"/>
+        </w:rPr>
+        <w:t xml:space="preserve">                  </w:t>
+      </w:r>
+      <w:r>
+        <w:rPr>
+          <w:rStyle w:val="NormalTok"/>
+        </w:rPr>
+        <w:t xml:space="preserve">ch.confirmed </w:t>
+      </w:r>
+      <w:r>
+        <w:rPr>
+          <w:rStyle w:val="OperatorTok"/>
+        </w:rPr>
+        <w:t xml:space="preserve">+</w:t>
+      </w:r>
+      <w:r>
+        <w:rPr>
+          <w:rStyle w:val="StringTok"/>
+        </w:rPr>
+        <w:t xml:space="preserve"> </w:t>
+      </w:r>
+      <w:r>
+        <w:rPr>
+          <w:rStyle w:val="NormalTok"/>
+        </w:rPr>
+        <w:t xml:space="preserve">it.confirmed </w:t>
+      </w:r>
+      <w:r>
+        <w:rPr>
+          <w:rStyle w:val="OperatorTok"/>
+        </w:rPr>
+        <w:t xml:space="preserve">+</w:t>
+      </w:r>
+      <w:r>
+        <w:rPr>
+          <w:rStyle w:val="StringTok"/>
+        </w:rPr>
+        <w:t xml:space="preserve"> </w:t>
+      </w:r>
+      <w:r>
+        <w:rPr>
+          <w:rStyle w:val="NormalTok"/>
+        </w:rPr>
+        <w:t xml:space="preserve">ot.confirmed </w:t>
+      </w:r>
+      <w:r>
+        <w:rPr>
+          <w:rStyle w:val="OperatorTok"/>
+        </w:rPr>
+        <w:t xml:space="preserve">+</w:t>
+      </w:r>
+      <w:r>
+        <w:rPr>
+          <w:rStyle w:val="StringTok"/>
+        </w:rPr>
+        <w:t xml:space="preserve"> </w:t>
+      </w:r>
+      <w:r>
+        <w:rPr>
+          <w:rStyle w:val="NormalTok"/>
+        </w:rPr>
+        <w:t xml:space="preserve">us.confirmed </w:t>
+      </w:r>
+      <w:r>
+        <w:rPr>
+          <w:rStyle w:val="OperatorTok"/>
+        </w:rPr>
+        <w:t xml:space="preserve">+</w:t>
+      </w:r>
+      <w:r>
+        <w:br/>
+      </w:r>
+      <w:r>
+        <w:rPr>
+          <w:rStyle w:val="StringTok"/>
+        </w:rPr>
+        <w:t xml:space="preserve">                  </w:t>
+      </w:r>
+      <w:r>
+        <w:rPr>
+          <w:rStyle w:val="NormalTok"/>
+        </w:rPr>
+        <w:t xml:space="preserve">ch.deaths </w:t>
+      </w:r>
+      <w:r>
+        <w:rPr>
+          <w:rStyle w:val="OperatorTok"/>
+        </w:rPr>
+        <w:t xml:space="preserve">+</w:t>
+      </w:r>
+      <w:r>
+        <w:rPr>
+          <w:rStyle w:val="StringTok"/>
+        </w:rPr>
+        <w:t xml:space="preserve"> </w:t>
+      </w:r>
+      <w:r>
+        <w:rPr>
+          <w:rStyle w:val="NormalTok"/>
+        </w:rPr>
+        <w:t xml:space="preserve">it.deaths </w:t>
+      </w:r>
+      <w:r>
+        <w:rPr>
+          <w:rStyle w:val="OperatorTok"/>
+        </w:rPr>
+        <w:t xml:space="preserve">+</w:t>
+      </w:r>
+      <w:r>
+        <w:rPr>
+          <w:rStyle w:val="StringTok"/>
+        </w:rPr>
+        <w:t xml:space="preserve"> </w:t>
+      </w:r>
+      <w:r>
+        <w:rPr>
+          <w:rStyle w:val="NormalTok"/>
+        </w:rPr>
+        <w:t xml:space="preserve">ot.deaths </w:t>
+      </w:r>
+      <w:r>
+        <w:rPr>
+          <w:rStyle w:val="OperatorTok"/>
+        </w:rPr>
+        <w:t xml:space="preserve">+</w:t>
+      </w:r>
+      <w:r>
+        <w:rPr>
+          <w:rStyle w:val="StringTok"/>
+        </w:rPr>
+        <w:t xml:space="preserve"> </w:t>
+      </w:r>
+      <w:r>
+        <w:rPr>
+          <w:rStyle w:val="NormalTok"/>
+        </w:rPr>
+        <w:t xml:space="preserve">us.deaths, </w:t>
       </w:r>
       <w:r>
         <w:br/>
@@ -2004,7 +2185,7 @@
         <w:rPr>
           <w:rStyle w:val="NormalTok"/>
         </w:rPr>
-        <w:t xml:space="preserve"> covid19tidy)</w:t>
+        <w:t xml:space="preserve"> covid19current)</w:t>
       </w:r>
       <w:r>
         <w:br/>
@@ -2075,16 +2256,25 @@
         <w:rPr>
           <w:rStyle w:val="VerbatimChar"/>
         </w:rPr>
-        <w:t xml:space="preserve">##     iscovid19 + iswash + isracist + isasian + ischinese + isinfectious, </w:t>
-      </w:r>
-      <w:r>
-        <w:br/>
-      </w:r>
-      <w:r>
-        <w:rPr>
-          <w:rStyle w:val="VerbatimChar"/>
-        </w:rPr>
-        <w:t xml:space="preserve">##     data = covid19tidy)</w:t>
+        <w:t xml:space="preserve">##     iscovid19 + iswash + isracist + isasian + ischinese + isinfectious + </w:t>
+      </w:r>
+      <w:r>
+        <w:br/>
+      </w:r>
+      <w:r>
+        <w:rPr>
+          <w:rStyle w:val="VerbatimChar"/>
+        </w:rPr>
+        <w:t xml:space="preserve">##     ch.confirmed + it.confirmed + ot.confirmed + us.confirmed + </w:t>
+      </w:r>
+      <w:r>
+        <w:br/>
+      </w:r>
+      <w:r>
+        <w:rPr>
+          <w:rStyle w:val="VerbatimChar"/>
+        </w:rPr>
+        <w:t xml:space="preserve">##     ch.deaths + it.deaths + ot.deaths + us.deaths, data = covid19current)</w:t>
       </w:r>
       <w:r>
         <w:br/>
@@ -2111,16 +2301,16 @@
         <w:rPr>
           <w:rStyle w:val="VerbatimChar"/>
         </w:rPr>
-        <w:t xml:space="preserve">##    Min     1Q Median     3Q    Max </w:t>
-      </w:r>
-      <w:r>
-        <w:br/>
-      </w:r>
-      <w:r>
-        <w:rPr>
-          <w:rStyle w:val="VerbatimChar"/>
-        </w:rPr>
-        <w:t xml:space="preserve">##  -7769  -3067  -2318   -813  42703 </w:t>
+        <w:t xml:space="preserve">##     Min      1Q  Median      3Q     Max </w:t>
+      </w:r>
+      <w:r>
+        <w:br/>
+      </w:r>
+      <w:r>
+        <w:rPr>
+          <w:rStyle w:val="VerbatimChar"/>
+        </w:rPr>
+        <w:t xml:space="preserve">## -140172   -7127   -2212    2490  188039 </w:t>
       </w:r>
       <w:r>
         <w:br/>
@@ -2147,205 +2337,277 @@
         <w:rPr>
           <w:rStyle w:val="VerbatimChar"/>
         </w:rPr>
-        <w:t xml:space="preserve">##                Estimate Std. Error t value Pr(&gt;|t|)    </w:t>
-      </w:r>
-      <w:r>
-        <w:br/>
-      </w:r>
-      <w:r>
-        <w:rPr>
-          <w:rStyle w:val="VerbatimChar"/>
-        </w:rPr>
-        <w:t xml:space="preserve">## (Intercept)    -973.194    385.741  -2.523 0.011644 *  </w:t>
-      </w:r>
-      <w:r>
-        <w:br/>
-      </w:r>
-      <w:r>
-        <w:rPr>
-          <w:rStyle w:val="VerbatimChar"/>
-        </w:rPr>
-        <w:t xml:space="preserve">## length           30.699      2.775  11.064  &lt; 2e-16 ***</w:t>
-      </w:r>
-      <w:r>
-        <w:br/>
-      </w:r>
-      <w:r>
-        <w:rPr>
-          <w:rStyle w:val="VerbatimChar"/>
-        </w:rPr>
-        <w:t xml:space="preserve">## favorites        -5.343      1.690  -3.161 0.001572 ** </w:t>
-      </w:r>
-      <w:r>
-        <w:br/>
-      </w:r>
-      <w:r>
-        <w:rPr>
-          <w:rStyle w:val="VerbatimChar"/>
-        </w:rPr>
-        <w:t xml:space="preserve">## ishealth       1730.359    195.683   8.843  &lt; 2e-16 ***</w:t>
-      </w:r>
-      <w:r>
-        <w:br/>
-      </w:r>
-      <w:r>
-        <w:rPr>
-          <w:rStyle w:val="VerbatimChar"/>
-        </w:rPr>
-        <w:t xml:space="preserve">## ispandemic    -2086.144    476.170  -4.381 1.18e-05 ***</w:t>
-      </w:r>
-      <w:r>
-        <w:br/>
-      </w:r>
-      <w:r>
-        <w:rPr>
-          <w:rStyle w:val="VerbatimChar"/>
-        </w:rPr>
-        <w:t xml:space="preserve">## isvirus        1237.355    143.103   8.647  &lt; 2e-16 ***</w:t>
-      </w:r>
-      <w:r>
-        <w:br/>
-      </w:r>
-      <w:r>
-        <w:rPr>
-          <w:rStyle w:val="VerbatimChar"/>
-        </w:rPr>
-        <w:t xml:space="preserve">## isemergency   -2882.574    587.781  -4.904 9.43e-07 ***</w:t>
-      </w:r>
-      <w:r>
-        <w:br/>
-      </w:r>
-      <w:r>
-        <w:rPr>
-          <w:rStyle w:val="VerbatimChar"/>
-        </w:rPr>
-        <w:t xml:space="preserve">## isdeaths      -1680.407    319.951  -5.252 1.51e-07 ***</w:t>
-      </w:r>
-      <w:r>
-        <w:br/>
-      </w:r>
-      <w:r>
-        <w:rPr>
-          <w:rStyle w:val="VerbatimChar"/>
-        </w:rPr>
-        <w:t xml:space="preserve">## iswho         -1108.226    214.629  -5.163 2.44e-07 ***</w:t>
-      </w:r>
-      <w:r>
-        <w:br/>
-      </w:r>
-      <w:r>
-        <w:rPr>
-          <w:rStyle w:val="VerbatimChar"/>
-        </w:rPr>
-        <w:t xml:space="preserve">## iscdc         -1915.588    375.958  -5.095 3.50e-07 ***</w:t>
-      </w:r>
-      <w:r>
-        <w:br/>
-      </w:r>
-      <w:r>
-        <w:rPr>
-          <w:rStyle w:val="VerbatimChar"/>
-        </w:rPr>
-        <w:t xml:space="preserve">## isnih         -1377.321    908.460  -1.516 0.129503    </w:t>
-      </w:r>
-      <w:r>
-        <w:br/>
-      </w:r>
-      <w:r>
-        <w:rPr>
-          <w:rStyle w:val="VerbatimChar"/>
-        </w:rPr>
-        <w:t xml:space="preserve">## isdisease     -1737.685    444.095  -3.913 9.14e-05 ***</w:t>
-      </w:r>
-      <w:r>
-        <w:br/>
-      </w:r>
-      <w:r>
-        <w:rPr>
-          <w:rStyle w:val="VerbatimChar"/>
-        </w:rPr>
-        <w:t xml:space="preserve">## isquarantine   1417.425    312.499   4.536 5.76e-06 ***</w:t>
-      </w:r>
-      <w:r>
-        <w:br/>
-      </w:r>
-      <w:r>
-        <w:rPr>
-          <w:rStyle w:val="VerbatimChar"/>
-        </w:rPr>
-        <w:t xml:space="preserve">## isrecover     -1380.636    674.941  -2.046 0.040808 *  </w:t>
-      </w:r>
-      <w:r>
-        <w:br/>
-      </w:r>
-      <w:r>
-        <w:rPr>
-          <w:rStyle w:val="VerbatimChar"/>
-        </w:rPr>
-        <w:t xml:space="preserve">## isban          -983.339    319.945  -3.073 0.002118 ** </w:t>
-      </w:r>
-      <w:r>
-        <w:br/>
-      </w:r>
-      <w:r>
-        <w:rPr>
-          <w:rStyle w:val="VerbatimChar"/>
-        </w:rPr>
-        <w:t xml:space="preserve">## iscoronavirus -1985.846    161.336 -12.309  &lt; 2e-16 ***</w:t>
-      </w:r>
-      <w:r>
-        <w:br/>
-      </w:r>
-      <w:r>
-        <w:rPr>
-          <w:rStyle w:val="VerbatimChar"/>
-        </w:rPr>
-        <w:t xml:space="preserve">## iscovid19      -252.214     84.915  -2.970 0.002978 ** </w:t>
-      </w:r>
-      <w:r>
-        <w:br/>
-      </w:r>
-      <w:r>
-        <w:rPr>
-          <w:rStyle w:val="VerbatimChar"/>
-        </w:rPr>
-        <w:t xml:space="preserve">## iswash        -2258.696    346.332  -6.522 7.06e-11 ***</w:t>
-      </w:r>
-      <w:r>
-        <w:br/>
-      </w:r>
-      <w:r>
-        <w:rPr>
-          <w:rStyle w:val="VerbatimChar"/>
-        </w:rPr>
-        <w:t xml:space="preserve">## isracist      -1620.868   1741.104  -0.931 0.351891    </w:t>
-      </w:r>
-      <w:r>
-        <w:br/>
-      </w:r>
-      <w:r>
-        <w:rPr>
-          <w:rStyle w:val="VerbatimChar"/>
-        </w:rPr>
-        <w:t xml:space="preserve">## isasian       -3035.902   1120.743  -2.709 0.006756 ** </w:t>
-      </w:r>
-      <w:r>
-        <w:br/>
-      </w:r>
-      <w:r>
-        <w:rPr>
-          <w:rStyle w:val="VerbatimChar"/>
-        </w:rPr>
-        <w:t xml:space="preserve">## ischinese       952.299    276.389   3.446 0.000571 ***</w:t>
-      </w:r>
-      <w:r>
-        <w:br/>
-      </w:r>
-      <w:r>
-        <w:rPr>
-          <w:rStyle w:val="VerbatimChar"/>
-        </w:rPr>
-        <w:t xml:space="preserve">## isinfectious   -624.482    852.016  -0.733 0.463597    </w:t>
+        <w:t xml:space="preserve">##                 Estimate Std. Error t value Pr(&gt;|t|)    </w:t>
+      </w:r>
+      <w:r>
+        <w:br/>
+      </w:r>
+      <w:r>
+        <w:rPr>
+          <w:rStyle w:val="VerbatimChar"/>
+        </w:rPr>
+        <w:t xml:space="preserve">## (Intercept)    1.327e+07  5.828e+05  22.776  &lt; 2e-16 ***</w:t>
+      </w:r>
+      <w:r>
+        <w:br/>
+      </w:r>
+      <w:r>
+        <w:rPr>
+          <w:rStyle w:val="VerbatimChar"/>
+        </w:rPr>
+        <w:t xml:space="preserve">## length        -9.815e+00  6.683e+00  -1.469 0.141909    </w:t>
+      </w:r>
+      <w:r>
+        <w:br/>
+      </w:r>
+      <w:r>
+        <w:rPr>
+          <w:rStyle w:val="VerbatimChar"/>
+        </w:rPr>
+        <w:t xml:space="preserve">## favorites     -9.898e+00  4.193e+00  -2.361 0.018254 *  </w:t>
+      </w:r>
+      <w:r>
+        <w:br/>
+      </w:r>
+      <w:r>
+        <w:rPr>
+          <w:rStyle w:val="VerbatimChar"/>
+        </w:rPr>
+        <w:t xml:space="preserve">## ishealth      -2.611e+02  5.041e+02  -0.518 0.604438    </w:t>
+      </w:r>
+      <w:r>
+        <w:br/>
+      </w:r>
+      <w:r>
+        <w:rPr>
+          <w:rStyle w:val="VerbatimChar"/>
+        </w:rPr>
+        <w:t xml:space="preserve">## ispandemic    -1.511e+03  9.188e+02  -1.645 0.100003    </w:t>
+      </w:r>
+      <w:r>
+        <w:br/>
+      </w:r>
+      <w:r>
+        <w:rPr>
+          <w:rStyle w:val="VerbatimChar"/>
+        </w:rPr>
+        <w:t xml:space="preserve">## isvirus        1.127e+03  3.742e+02   3.011 0.002603 ** </w:t>
+      </w:r>
+      <w:r>
+        <w:br/>
+      </w:r>
+      <w:r>
+        <w:rPr>
+          <w:rStyle w:val="VerbatimChar"/>
+        </w:rPr>
+        <w:t xml:space="preserve">## isemergency   -4.602e+03  1.308e+03  -3.519 0.000433 ***</w:t>
+      </w:r>
+      <w:r>
+        <w:br/>
+      </w:r>
+      <w:r>
+        <w:rPr>
+          <w:rStyle w:val="VerbatimChar"/>
+        </w:rPr>
+        <w:t xml:space="preserve">## isdeaths      -3.546e+03  8.718e+02  -4.067 4.77e-05 ***</w:t>
+      </w:r>
+      <w:r>
+        <w:br/>
+      </w:r>
+      <w:r>
+        <w:rPr>
+          <w:rStyle w:val="VerbatimChar"/>
+        </w:rPr>
+        <w:t xml:space="preserve">## iswho          2.336e+04  5.155e+02  45.318  &lt; 2e-16 ***</w:t>
+      </w:r>
+      <w:r>
+        <w:br/>
+      </w:r>
+      <w:r>
+        <w:rPr>
+          <w:rStyle w:val="VerbatimChar"/>
+        </w:rPr>
+        <w:t xml:space="preserve">## iscdc         -3.537e+03  1.014e+03  -3.489 0.000485 ***</w:t>
+      </w:r>
+      <w:r>
+        <w:br/>
+      </w:r>
+      <w:r>
+        <w:rPr>
+          <w:rStyle w:val="VerbatimChar"/>
+        </w:rPr>
+        <w:t xml:space="preserve">## isnih         -6.725e+03  2.443e+03  -2.753 0.005905 ** </w:t>
+      </w:r>
+      <w:r>
+        <w:br/>
+      </w:r>
+      <w:r>
+        <w:rPr>
+          <w:rStyle w:val="VerbatimChar"/>
+        </w:rPr>
+        <w:t xml:space="preserve">## isdisease     -4.478e+03  1.170e+03  -3.829 0.000129 ***</w:t>
+      </w:r>
+      <w:r>
+        <w:br/>
+      </w:r>
+      <w:r>
+        <w:rPr>
+          <w:rStyle w:val="VerbatimChar"/>
+        </w:rPr>
+        <w:t xml:space="preserve">## isquarantine  -3.605e+03  8.445e+02  -4.268 1.97e-05 ***</w:t>
+      </w:r>
+      <w:r>
+        <w:br/>
+      </w:r>
+      <w:r>
+        <w:rPr>
+          <w:rStyle w:val="VerbatimChar"/>
+        </w:rPr>
+        <w:t xml:space="preserve">## isrecover     -3.591e+03  1.839e+03  -1.953 0.050846 .  </w:t>
+      </w:r>
+      <w:r>
+        <w:br/>
+      </w:r>
+      <w:r>
+        <w:rPr>
+          <w:rStyle w:val="VerbatimChar"/>
+        </w:rPr>
+        <w:t xml:space="preserve">## isban          1.404e+03  7.507e+02   1.871 0.061362 .  </w:t>
+      </w:r>
+      <w:r>
+        <w:br/>
+      </w:r>
+      <w:r>
+        <w:rPr>
+          <w:rStyle w:val="VerbatimChar"/>
+        </w:rPr>
+        <w:t xml:space="preserve">## iscoronavirus  5.916e+03  4.170e+02  14.188  &lt; 2e-16 ***</w:t>
+      </w:r>
+      <w:r>
+        <w:br/>
+      </w:r>
+      <w:r>
+        <w:rPr>
+          <w:rStyle w:val="VerbatimChar"/>
+        </w:rPr>
+        <w:t xml:space="preserve">## iscovid19     -4.350e+03  2.084e+02 -20.872  &lt; 2e-16 ***</w:t>
+      </w:r>
+      <w:r>
+        <w:br/>
+      </w:r>
+      <w:r>
+        <w:rPr>
+          <w:rStyle w:val="VerbatimChar"/>
+        </w:rPr>
+        <w:t xml:space="preserve">## iswash        -3.012e+03  8.900e+02  -3.385 0.000713 ***</w:t>
+      </w:r>
+      <w:r>
+        <w:br/>
+      </w:r>
+      <w:r>
+        <w:rPr>
+          <w:rStyle w:val="VerbatimChar"/>
+        </w:rPr>
+        <w:t xml:space="preserve">## isracist      -8.396e+03  3.732e+03  -2.250 0.024472 *  </w:t>
+      </w:r>
+      <w:r>
+        <w:br/>
+      </w:r>
+      <w:r>
+        <w:rPr>
+          <w:rStyle w:val="VerbatimChar"/>
+        </w:rPr>
+        <w:t xml:space="preserve">## isasian       -3.251e+03  2.993e+03  -1.086 0.277442    </w:t>
+      </w:r>
+      <w:r>
+        <w:br/>
+      </w:r>
+      <w:r>
+        <w:rPr>
+          <w:rStyle w:val="VerbatimChar"/>
+        </w:rPr>
+        <w:t xml:space="preserve">## ischinese      4.447e+03  6.769e+02   6.570 5.10e-11 ***</w:t>
+      </w:r>
+      <w:r>
+        <w:br/>
+      </w:r>
+      <w:r>
+        <w:rPr>
+          <w:rStyle w:val="VerbatimChar"/>
+        </w:rPr>
+        <w:t xml:space="preserve">## isinfectious  -2.552e+03  2.183e+03  -1.169 0.242377    </w:t>
+      </w:r>
+      <w:r>
+        <w:br/>
+      </w:r>
+      <w:r>
+        <w:rPr>
+          <w:rStyle w:val="VerbatimChar"/>
+        </w:rPr>
+        <w:t xml:space="preserve">## ch.confirmed  -1.847e+02  8.189e+00 -22.554  &lt; 2e-16 ***</w:t>
+      </w:r>
+      <w:r>
+        <w:br/>
+      </w:r>
+      <w:r>
+        <w:rPr>
+          <w:rStyle w:val="VerbatimChar"/>
+        </w:rPr>
+        <w:t xml:space="preserve">## it.confirmed  -1.514e+01  6.613e-01 -22.900  &lt; 2e-16 ***</w:t>
+      </w:r>
+      <w:r>
+        <w:br/>
+      </w:r>
+      <w:r>
+        <w:rPr>
+          <w:rStyle w:val="VerbatimChar"/>
+        </w:rPr>
+        <w:t xml:space="preserve">## ot.confirmed   1.146e+01  3.742e-01  30.618  &lt; 2e-16 ***</w:t>
+      </w:r>
+      <w:r>
+        <w:br/>
+      </w:r>
+      <w:r>
+        <w:rPr>
+          <w:rStyle w:val="VerbatimChar"/>
+        </w:rPr>
+        <w:t xml:space="preserve">## us.confirmed  -5.787e+01  4.116e+00 -14.059  &lt; 2e-16 ***</w:t>
+      </w:r>
+      <w:r>
+        <w:br/>
+      </w:r>
+      <w:r>
+        <w:rPr>
+          <w:rStyle w:val="VerbatimChar"/>
+        </w:rPr>
+        <w:t xml:space="preserve">## ch.deaths      5.064e+02  2.726e+01  18.576  &lt; 2e-16 ***</w:t>
+      </w:r>
+      <w:r>
+        <w:br/>
+      </w:r>
+      <w:r>
+        <w:rPr>
+          <w:rStyle w:val="VerbatimChar"/>
+        </w:rPr>
+        <w:t xml:space="preserve">## it.deaths      3.900e+01  5.396e+00   7.229 4.96e-13 ***</w:t>
+      </w:r>
+      <w:r>
+        <w:br/>
+      </w:r>
+      <w:r>
+        <w:rPr>
+          <w:rStyle w:val="VerbatimChar"/>
+        </w:rPr>
+        <w:t xml:space="preserve">## ot.deaths     -6.426e+01  1.317e+01  -4.879 1.07e-06 ***</w:t>
+      </w:r>
+      <w:r>
+        <w:br/>
+      </w:r>
+      <w:r>
+        <w:rPr>
+          <w:rStyle w:val="VerbatimChar"/>
+        </w:rPr>
+        <w:t xml:space="preserve">## us.deaths     -2.665e+02  1.530e+02  -1.741 0.081617 .  </w:t>
       </w:r>
       <w:r>
         <w:br/>
@@ -2381,25 +2643,25 @@
         <w:rPr>
           <w:rStyle w:val="VerbatimChar"/>
         </w:rPr>
-        <w:t xml:space="preserve">## Residual standard error: 7427 on 29978 degrees of freedom</w:t>
-      </w:r>
-      <w:r>
-        <w:br/>
-      </w:r>
-      <w:r>
-        <w:rPr>
-          <w:rStyle w:val="VerbatimChar"/>
-        </w:rPr>
-        <w:t xml:space="preserve">## Multiple R-squared:  0.0207, Adjusted R-squared:  0.02002 </w:t>
-      </w:r>
-      <w:r>
-        <w:br/>
-      </w:r>
-      <w:r>
-        <w:rPr>
-          <w:rStyle w:val="VerbatimChar"/>
-        </w:rPr>
-        <w:t xml:space="preserve">## F-statistic: 30.18 on 21 and 29978 DF,  p-value: &lt; 2.2e-16</w:t>
+        <w:t xml:space="preserve">## Residual standard error: 21530 on 41970 degrees of freedom</w:t>
+      </w:r>
+      <w:r>
+        <w:br/>
+      </w:r>
+      <w:r>
+        <w:rPr>
+          <w:rStyle w:val="VerbatimChar"/>
+        </w:rPr>
+        <w:t xml:space="preserve">## Multiple R-squared:  0.1797, Adjusted R-squared:  0.1792 </w:t>
+      </w:r>
+      <w:r>
+        <w:br/>
+      </w:r>
+      <w:r>
+        <w:rPr>
+          <w:rStyle w:val="VerbatimChar"/>
+        </w:rPr>
+        <w:t xml:space="preserve">## F-statistic: 317.1 on 29 and 41970 DF,  p-value: &lt; 2.2e-16</w:t>
       </w:r>
     </w:p>
     <w:p>
@@ -2830,10 +3092,166 @@
         <w:t xml:space="preserve"> </w:t>
       </w:r>
       <w:r>
-        <w:rPr>
-          <w:rStyle w:val="NormalTok"/>
-        </w:rPr>
-        <w:t xml:space="preserve">isinfectious, </w:t>
+        <w:br/>
+      </w:r>
+      <w:r>
+        <w:rPr>
+          <w:rStyle w:val="StringTok"/>
+        </w:rPr>
+        <w:t xml:space="preserve">                      </w:t>
+      </w:r>
+      <w:r>
+        <w:rPr>
+          <w:rStyle w:val="NormalTok"/>
+        </w:rPr>
+        <w:t xml:space="preserve">isinfectious </w:t>
+      </w:r>
+      <w:r>
+        <w:rPr>
+          <w:rStyle w:val="OperatorTok"/>
+        </w:rPr>
+        <w:t xml:space="preserve">+</w:t>
+      </w:r>
+      <w:r>
+        <w:rPr>
+          <w:rStyle w:val="StringTok"/>
+        </w:rPr>
+        <w:t xml:space="preserve"> </w:t>
+      </w:r>
+      <w:r>
+        <w:rPr>
+          <w:rStyle w:val="NormalTok"/>
+        </w:rPr>
+        <w:t xml:space="preserve">ch.confirmed </w:t>
+      </w:r>
+      <w:r>
+        <w:rPr>
+          <w:rStyle w:val="OperatorTok"/>
+        </w:rPr>
+        <w:t xml:space="preserve">+</w:t>
+      </w:r>
+      <w:r>
+        <w:rPr>
+          <w:rStyle w:val="StringTok"/>
+        </w:rPr>
+        <w:t xml:space="preserve"> </w:t>
+      </w:r>
+      <w:r>
+        <w:rPr>
+          <w:rStyle w:val="NormalTok"/>
+        </w:rPr>
+        <w:t xml:space="preserve">it.confirmed </w:t>
+      </w:r>
+      <w:r>
+        <w:rPr>
+          <w:rStyle w:val="OperatorTok"/>
+        </w:rPr>
+        <w:t xml:space="preserve">+</w:t>
+      </w:r>
+      <w:r>
+        <w:rPr>
+          <w:rStyle w:val="StringTok"/>
+        </w:rPr>
+        <w:t xml:space="preserve"> </w:t>
+      </w:r>
+      <w:r>
+        <w:rPr>
+          <w:rStyle w:val="NormalTok"/>
+        </w:rPr>
+        <w:t xml:space="preserve">ot.confirmed </w:t>
+      </w:r>
+      <w:r>
+        <w:rPr>
+          <w:rStyle w:val="OperatorTok"/>
+        </w:rPr>
+        <w:t xml:space="preserve">+</w:t>
+      </w:r>
+      <w:r>
+        <w:br/>
+      </w:r>
+      <w:r>
+        <w:rPr>
+          <w:rStyle w:val="StringTok"/>
+        </w:rPr>
+        <w:t xml:space="preserve">                      </w:t>
+      </w:r>
+      <w:r>
+        <w:rPr>
+          <w:rStyle w:val="NormalTok"/>
+        </w:rPr>
+        <w:t xml:space="preserve">us.confirmed </w:t>
+      </w:r>
+      <w:r>
+        <w:rPr>
+          <w:rStyle w:val="OperatorTok"/>
+        </w:rPr>
+        <w:t xml:space="preserve">+</w:t>
+      </w:r>
+      <w:r>
+        <w:rPr>
+          <w:rStyle w:val="StringTok"/>
+        </w:rPr>
+        <w:t xml:space="preserve"> </w:t>
+      </w:r>
+      <w:r>
+        <w:rPr>
+          <w:rStyle w:val="NormalTok"/>
+        </w:rPr>
+        <w:t xml:space="preserve">ch.deaths </w:t>
+      </w:r>
+      <w:r>
+        <w:rPr>
+          <w:rStyle w:val="OperatorTok"/>
+        </w:rPr>
+        <w:t xml:space="preserve">+</w:t>
+      </w:r>
+      <w:r>
+        <w:rPr>
+          <w:rStyle w:val="StringTok"/>
+        </w:rPr>
+        <w:t xml:space="preserve"> </w:t>
+      </w:r>
+      <w:r>
+        <w:rPr>
+          <w:rStyle w:val="NormalTok"/>
+        </w:rPr>
+        <w:t xml:space="preserve">it.deaths </w:t>
+      </w:r>
+      <w:r>
+        <w:rPr>
+          <w:rStyle w:val="OperatorTok"/>
+        </w:rPr>
+        <w:t xml:space="preserve">+</w:t>
+      </w:r>
+      <w:r>
+        <w:rPr>
+          <w:rStyle w:val="StringTok"/>
+        </w:rPr>
+        <w:t xml:space="preserve"> </w:t>
+      </w:r>
+      <w:r>
+        <w:rPr>
+          <w:rStyle w:val="NormalTok"/>
+        </w:rPr>
+        <w:t xml:space="preserve">ot.deaths </w:t>
+      </w:r>
+      <w:r>
+        <w:rPr>
+          <w:rStyle w:val="OperatorTok"/>
+        </w:rPr>
+        <w:t xml:space="preserve">+</w:t>
+      </w:r>
+      <w:r>
+        <w:rPr>
+          <w:rStyle w:val="StringTok"/>
+        </w:rPr>
+        <w:t xml:space="preserve"> </w:t>
+      </w:r>
+      <w:r>
+        <w:rPr>
+          <w:rStyle w:val="NormalTok"/>
+        </w:rPr>
+        <w:t xml:space="preserve">us.deaths, </w:t>
       </w:r>
       <w:r>
         <w:br/>
@@ -2854,7 +3272,7 @@
         <w:rPr>
           <w:rStyle w:val="NormalTok"/>
         </w:rPr>
-        <w:t xml:space="preserve"> covid19tidy)</w:t>
+        <w:t xml:space="preserve"> covid19current)</w:t>
       </w:r>
       <w:r>
         <w:br/>
@@ -2925,16 +3343,25 @@
         <w:rPr>
           <w:rStyle w:val="VerbatimChar"/>
         </w:rPr>
-        <w:t xml:space="preserve">##     iscovid19 + iswash + isracist + isasian + ischinese + isinfectious, </w:t>
-      </w:r>
-      <w:r>
-        <w:br/>
-      </w:r>
-      <w:r>
-        <w:rPr>
-          <w:rStyle w:val="VerbatimChar"/>
-        </w:rPr>
-        <w:t xml:space="preserve">##     data = covid19tidy)</w:t>
+        <w:t xml:space="preserve">##     iscovid19 + iswash + isracist + isasian + ischinese + isinfectious + </w:t>
+      </w:r>
+      <w:r>
+        <w:br/>
+      </w:r>
+      <w:r>
+        <w:rPr>
+          <w:rStyle w:val="VerbatimChar"/>
+        </w:rPr>
+        <w:t xml:space="preserve">##     ch.confirmed + it.confirmed + ot.confirmed + us.confirmed + </w:t>
+      </w:r>
+      <w:r>
+        <w:br/>
+      </w:r>
+      <w:r>
+        <w:rPr>
+          <w:rStyle w:val="VerbatimChar"/>
+        </w:rPr>
+        <w:t xml:space="preserve">##     ch.deaths + it.deaths + ot.deaths + us.deaths, data = covid19current)</w:t>
       </w:r>
       <w:r>
         <w:br/>
@@ -2970,7 +3397,7 @@
         <w:rPr>
           <w:rStyle w:val="VerbatimChar"/>
         </w:rPr>
-        <w:t xml:space="preserve">##  -10.84   -1.68   -1.42   -1.04 1932.49 </w:t>
+        <w:t xml:space="preserve">##   -9.40   -1.51   -1.18   -0.79 2405.45 </w:t>
       </w:r>
       <w:r>
         <w:br/>
@@ -2997,205 +3424,277 @@
         <w:rPr>
           <w:rStyle w:val="VerbatimChar"/>
         </w:rPr>
-        <w:t xml:space="preserve">##                 Estimate Std. Error t value Pr(&gt;|t|)   </w:t>
-      </w:r>
-      <w:r>
-        <w:br/>
-      </w:r>
-      <w:r>
-        <w:rPr>
-          <w:rStyle w:val="VerbatimChar"/>
-        </w:rPr>
-        <w:t xml:space="preserve">## (Intercept)    2.806e+00  1.318e+00   2.129  0.03324 * </w:t>
-      </w:r>
-      <w:r>
-        <w:br/>
-      </w:r>
-      <w:r>
-        <w:rPr>
-          <w:rStyle w:val="VerbatimChar"/>
-        </w:rPr>
-        <w:t xml:space="preserve">## length        -7.980e-03  9.499e-03  -0.840  0.40086   </w:t>
-      </w:r>
-      <w:r>
-        <w:br/>
-      </w:r>
-      <w:r>
-        <w:rPr>
-          <w:rStyle w:val="VerbatimChar"/>
-        </w:rPr>
-        <w:t xml:space="preserve">## retweets      -6.237e-05  1.973e-05  -3.161  0.00157 **</w:t>
-      </w:r>
-      <w:r>
-        <w:br/>
-      </w:r>
-      <w:r>
-        <w:rPr>
-          <w:rStyle w:val="VerbatimChar"/>
-        </w:rPr>
-        <w:t xml:space="preserve">## ishealth       3.425e-01  6.695e-01   0.512  0.60889   </w:t>
-      </w:r>
-      <w:r>
-        <w:br/>
-      </w:r>
-      <w:r>
-        <w:rPr>
-          <w:rStyle w:val="VerbatimChar"/>
-        </w:rPr>
-        <w:t xml:space="preserve">## ispandemic     4.027e-01  1.627e+00   0.247  0.80455   </w:t>
-      </w:r>
-      <w:r>
-        <w:br/>
-      </w:r>
-      <w:r>
-        <w:rPr>
-          <w:rStyle w:val="VerbatimChar"/>
-        </w:rPr>
-        <w:t xml:space="preserve">## isvirus       -4.540e-01  4.895e-01  -0.927  0.35372   </w:t>
-      </w:r>
-      <w:r>
-        <w:br/>
-      </w:r>
-      <w:r>
-        <w:rPr>
-          <w:rStyle w:val="VerbatimChar"/>
-        </w:rPr>
-        <w:t xml:space="preserve">## isemergency   -8.042e-01  2.009e+00  -0.400  0.68895   </w:t>
-      </w:r>
-      <w:r>
-        <w:br/>
-      </w:r>
-      <w:r>
-        <w:rPr>
-          <w:rStyle w:val="VerbatimChar"/>
-        </w:rPr>
-        <w:t xml:space="preserve">## isdeaths       3.085e-01  1.094e+00   0.282  0.77789   </w:t>
-      </w:r>
-      <w:r>
-        <w:br/>
-      </w:r>
-      <w:r>
-        <w:rPr>
-          <w:rStyle w:val="VerbatimChar"/>
-        </w:rPr>
-        <w:t xml:space="preserve">## iswho          1.570e+00  7.336e-01   2.141  0.03231 * </w:t>
-      </w:r>
-      <w:r>
-        <w:br/>
-      </w:r>
-      <w:r>
-        <w:rPr>
-          <w:rStyle w:val="VerbatimChar"/>
-        </w:rPr>
-        <w:t xml:space="preserve">## iscdc         -1.085e+00  1.285e+00  -0.844  0.39865   </w:t>
-      </w:r>
-      <w:r>
-        <w:br/>
-      </w:r>
-      <w:r>
-        <w:rPr>
-          <w:rStyle w:val="VerbatimChar"/>
-        </w:rPr>
-        <w:t xml:space="preserve">## isnih         -8.054e-01  3.104e+00  -0.259  0.79527   </w:t>
-      </w:r>
-      <w:r>
-        <w:br/>
-      </w:r>
-      <w:r>
-        <w:rPr>
-          <w:rStyle w:val="VerbatimChar"/>
-        </w:rPr>
-        <w:t xml:space="preserve">## isdisease     -1.103e+00  1.518e+00  -0.727  0.46721   </w:t>
-      </w:r>
-      <w:r>
-        <w:br/>
-      </w:r>
-      <w:r>
-        <w:rPr>
-          <w:rStyle w:val="VerbatimChar"/>
-        </w:rPr>
-        <w:t xml:space="preserve">## isquarantine  -7.804e-01  1.068e+00  -0.731  0.46498   </w:t>
-      </w:r>
-      <w:r>
-        <w:br/>
-      </w:r>
-      <w:r>
-        <w:rPr>
-          <w:rStyle w:val="VerbatimChar"/>
-        </w:rPr>
-        <w:t xml:space="preserve">## isrecover     -7.748e-01  2.306e+00  -0.336  0.73691   </w:t>
-      </w:r>
-      <w:r>
-        <w:br/>
-      </w:r>
-      <w:r>
-        <w:rPr>
-          <w:rStyle w:val="VerbatimChar"/>
-        </w:rPr>
-        <w:t xml:space="preserve">## isban         -1.081e+00  1.093e+00  -0.989  0.32283   </w:t>
-      </w:r>
-      <w:r>
-        <w:br/>
-      </w:r>
-      <w:r>
-        <w:rPr>
-          <w:rStyle w:val="VerbatimChar"/>
-        </w:rPr>
-        <w:t xml:space="preserve">## iscoronavirus  3.394e-01  5.526e-01   0.614  0.53914   </w:t>
-      </w:r>
-      <w:r>
-        <w:br/>
-      </w:r>
-      <w:r>
-        <w:rPr>
-          <w:rStyle w:val="VerbatimChar"/>
-        </w:rPr>
-        <w:t xml:space="preserve">## iscovid19     -2.654e-01  2.902e-01  -0.915  0.36032   </w:t>
-      </w:r>
-      <w:r>
-        <w:br/>
-      </w:r>
-      <w:r>
-        <w:rPr>
-          <w:rStyle w:val="VerbatimChar"/>
-        </w:rPr>
-        <w:t xml:space="preserve">## iswash         9.172e-01  1.184e+00   0.775  0.43861   </w:t>
-      </w:r>
-      <w:r>
-        <w:br/>
-      </w:r>
-      <w:r>
-        <w:rPr>
-          <w:rStyle w:val="VerbatimChar"/>
-        </w:rPr>
-        <w:t xml:space="preserve">## isracist      -8.789e-01  5.949e+00  -0.148  0.88255   </w:t>
-      </w:r>
-      <w:r>
-        <w:br/>
-      </w:r>
-      <w:r>
-        <w:rPr>
-          <w:rStyle w:val="VerbatimChar"/>
-        </w:rPr>
-        <w:t xml:space="preserve">## isasian        1.183e+00  3.830e+00   0.309  0.75742   </w:t>
-      </w:r>
-      <w:r>
-        <w:br/>
-      </w:r>
-      <w:r>
-        <w:rPr>
-          <w:rStyle w:val="VerbatimChar"/>
-        </w:rPr>
-        <w:t xml:space="preserve">## ischinese     -9.072e-01  9.445e-01  -0.960  0.33681   </w:t>
-      </w:r>
-      <w:r>
-        <w:br/>
-      </w:r>
-      <w:r>
-        <w:rPr>
-          <w:rStyle w:val="VerbatimChar"/>
-        </w:rPr>
-        <w:t xml:space="preserve">## isinfectious  -8.152e-01  2.911e+00  -0.280  0.77946   </w:t>
+        <w:t xml:space="preserve">##                 Estimate Std. Error t value Pr(&gt;|t|)  </w:t>
+      </w:r>
+      <w:r>
+        <w:br/>
+      </w:r>
+      <w:r>
+        <w:rPr>
+          <w:rStyle w:val="VerbatimChar"/>
+        </w:rPr>
+        <w:t xml:space="preserve">## (Intercept)   -4.431e+02  6.826e+02  -0.649   0.5163  </w:t>
+      </w:r>
+      <w:r>
+        <w:br/>
+      </w:r>
+      <w:r>
+        <w:rPr>
+          <w:rStyle w:val="VerbatimChar"/>
+        </w:rPr>
+        <w:t xml:space="preserve">## length        -1.030e-02  7.778e-03  -1.325   0.1853  </w:t>
+      </w:r>
+      <w:r>
+        <w:br/>
+      </w:r>
+      <w:r>
+        <w:rPr>
+          <w:rStyle w:val="VerbatimChar"/>
+        </w:rPr>
+        <w:t xml:space="preserve">## retweets      -1.341e-05  5.681e-06  -2.361   0.0183 *</w:t>
+      </w:r>
+      <w:r>
+        <w:br/>
+      </w:r>
+      <w:r>
+        <w:rPr>
+          <w:rStyle w:val="VerbatimChar"/>
+        </w:rPr>
+        <w:t xml:space="preserve">## ishealth       6.097e-02  5.868e-01   0.104   0.9172  </w:t>
+      </w:r>
+      <w:r>
+        <w:br/>
+      </w:r>
+      <w:r>
+        <w:rPr>
+          <w:rStyle w:val="VerbatimChar"/>
+        </w:rPr>
+        <w:t xml:space="preserve">## ispandemic    -2.195e-01  1.069e+00  -0.205   0.8374  </w:t>
+      </w:r>
+      <w:r>
+        <w:br/>
+      </w:r>
+      <w:r>
+        <w:rPr>
+          <w:rStyle w:val="VerbatimChar"/>
+        </w:rPr>
+        <w:t xml:space="preserve">## isvirus       -5.422e-01  4.356e-01  -1.245   0.2133  </w:t>
+      </w:r>
+      <w:r>
+        <w:br/>
+      </w:r>
+      <w:r>
+        <w:rPr>
+          <w:rStyle w:val="VerbatimChar"/>
+        </w:rPr>
+        <w:t xml:space="preserve">## isemergency   -3.334e-01  1.522e+00  -0.219   0.8266  </w:t>
+      </w:r>
+      <w:r>
+        <w:br/>
+      </w:r>
+      <w:r>
+        <w:rPr>
+          <w:rStyle w:val="VerbatimChar"/>
+        </w:rPr>
+        <w:t xml:space="preserve">## isdeaths       2.896e-01  1.015e+00   0.285   0.7754  </w:t>
+      </w:r>
+      <w:r>
+        <w:br/>
+      </w:r>
+      <w:r>
+        <w:rPr>
+          <w:rStyle w:val="VerbatimChar"/>
+        </w:rPr>
+        <w:t xml:space="preserve">## iswho          1.337e+00  6.145e-01   2.176   0.0295 *</w:t>
+      </w:r>
+      <w:r>
+        <w:br/>
+      </w:r>
+      <w:r>
+        <w:rPr>
+          <w:rStyle w:val="VerbatimChar"/>
+        </w:rPr>
+        <w:t xml:space="preserve">## iscdc         -9.067e-01  1.180e+00  -0.768   0.4422  </w:t>
+      </w:r>
+      <w:r>
+        <w:br/>
+      </w:r>
+      <w:r>
+        <w:rPr>
+          <w:rStyle w:val="VerbatimChar"/>
+        </w:rPr>
+        <w:t xml:space="preserve">## isnih         -6.086e-01  2.843e+00  -0.214   0.8305  </w:t>
+      </w:r>
+      <w:r>
+        <w:br/>
+      </w:r>
+      <w:r>
+        <w:rPr>
+          <w:rStyle w:val="VerbatimChar"/>
+        </w:rPr>
+        <w:t xml:space="preserve">## isdisease     -9.777e-01  1.362e+00  -0.718   0.4727  </w:t>
+      </w:r>
+      <w:r>
+        <w:br/>
+      </w:r>
+      <w:r>
+        <w:rPr>
+          <w:rStyle w:val="VerbatimChar"/>
+        </w:rPr>
+        <w:t xml:space="preserve">## isquarantine  -8.883e-01  9.832e-01  -0.904   0.3662  </w:t>
+      </w:r>
+      <w:r>
+        <w:br/>
+      </w:r>
+      <w:r>
+        <w:rPr>
+          <w:rStyle w:val="VerbatimChar"/>
+        </w:rPr>
+        <w:t xml:space="preserve">## isrecover     -7.754e-01  2.141e+00  -0.362   0.7172  </w:t>
+      </w:r>
+      <w:r>
+        <w:br/>
+      </w:r>
+      <w:r>
+        <w:rPr>
+          <w:rStyle w:val="VerbatimChar"/>
+        </w:rPr>
+        <w:t xml:space="preserve">## isban         -8.158e-01  8.738e-01  -0.934   0.3505  </w:t>
+      </w:r>
+      <w:r>
+        <w:br/>
+      </w:r>
+      <w:r>
+        <w:rPr>
+          <w:rStyle w:val="VerbatimChar"/>
+        </w:rPr>
+        <w:t xml:space="preserve">## iscoronavirus  4.523e-01  4.865e-01   0.930   0.3526  </w:t>
+      </w:r>
+      <w:r>
+        <w:br/>
+      </w:r>
+      <w:r>
+        <w:rPr>
+          <w:rStyle w:val="VerbatimChar"/>
+        </w:rPr>
+        <w:t xml:space="preserve">## iscovid19     -3.868e-01  2.438e-01  -1.586   0.1126  </w:t>
+      </w:r>
+      <w:r>
+        <w:br/>
+      </w:r>
+      <w:r>
+        <w:rPr>
+          <w:rStyle w:val="VerbatimChar"/>
+        </w:rPr>
+        <w:t xml:space="preserve">## iswash         1.069e+00  1.036e+00   1.032   0.3022  </w:t>
+      </w:r>
+      <w:r>
+        <w:br/>
+      </w:r>
+      <w:r>
+        <w:rPr>
+          <w:rStyle w:val="VerbatimChar"/>
+        </w:rPr>
+        <w:t xml:space="preserve">## isracist      -6.505e-01  4.344e+00  -0.150   0.8810  </w:t>
+      </w:r>
+      <w:r>
+        <w:br/>
+      </w:r>
+      <w:r>
+        <w:rPr>
+          <w:rStyle w:val="VerbatimChar"/>
+        </w:rPr>
+        <w:t xml:space="preserve">## isasian        9.432e-01  3.484e+00   0.271   0.7866  </w:t>
+      </w:r>
+      <w:r>
+        <w:br/>
+      </w:r>
+      <w:r>
+        <w:rPr>
+          <w:rStyle w:val="VerbatimChar"/>
+        </w:rPr>
+        <w:t xml:space="preserve">## ischinese     -5.986e-01  7.883e-01  -0.759   0.4476  </w:t>
+      </w:r>
+      <w:r>
+        <w:br/>
+      </w:r>
+      <w:r>
+        <w:rPr>
+          <w:rStyle w:val="VerbatimChar"/>
+        </w:rPr>
+        <w:t xml:space="preserve">## isinfectious   2.796e-01  2.541e+00   0.110   0.9124  </w:t>
+      </w:r>
+      <w:r>
+        <w:br/>
+      </w:r>
+      <w:r>
+        <w:rPr>
+          <w:rStyle w:val="VerbatimChar"/>
+        </w:rPr>
+        <w:t xml:space="preserve">## ch.confirmed   5.806e-03  9.589e-03   0.605   0.5449  </w:t>
+      </w:r>
+      <w:r>
+        <w:br/>
+      </w:r>
+      <w:r>
+        <w:rPr>
+          <w:rStyle w:val="VerbatimChar"/>
+        </w:rPr>
+        <w:t xml:space="preserve">## it.confirmed   4.441e-04  7.745e-04   0.573   0.5664  </w:t>
+      </w:r>
+      <w:r>
+        <w:br/>
+      </w:r>
+      <w:r>
+        <w:rPr>
+          <w:rStyle w:val="VerbatimChar"/>
+        </w:rPr>
+        <w:t xml:space="preserve">## ot.confirmed  -3.377e-04  4.403e-04  -0.767   0.4431  </w:t>
+      </w:r>
+      <w:r>
+        <w:br/>
+      </w:r>
+      <w:r>
+        <w:rPr>
+          <w:rStyle w:val="VerbatimChar"/>
+        </w:rPr>
+        <w:t xml:space="preserve">## us.confirmed   5.392e-03  4.803e-03   1.123   0.2616  </w:t>
+      </w:r>
+      <w:r>
+        <w:br/>
+      </w:r>
+      <w:r>
+        <w:rPr>
+          <w:rStyle w:val="VerbatimChar"/>
+        </w:rPr>
+        <w:t xml:space="preserve">## ch.deaths     -5.664e-03  3.186e-02  -0.178   0.8589  </w:t>
+      </w:r>
+      <w:r>
+        <w:br/>
+      </w:r>
+      <w:r>
+        <w:rPr>
+          <w:rStyle w:val="VerbatimChar"/>
+        </w:rPr>
+        <w:t xml:space="preserve">## it.deaths      7.023e-04  6.285e-03   0.112   0.9110  </w:t>
+      </w:r>
+      <w:r>
+        <w:br/>
+      </w:r>
+      <w:r>
+        <w:rPr>
+          <w:rStyle w:val="VerbatimChar"/>
+        </w:rPr>
+        <w:t xml:space="preserve">## ot.deaths     -5.302e-03  1.534e-02  -0.346   0.7295  </w:t>
+      </w:r>
+      <w:r>
+        <w:br/>
+      </w:r>
+      <w:r>
+        <w:rPr>
+          <w:rStyle w:val="VerbatimChar"/>
+        </w:rPr>
+        <w:t xml:space="preserve">## us.deaths     -1.520e-01  1.781e-01  -0.853   0.3935  </w:t>
       </w:r>
       <w:r>
         <w:br/>
@@ -3231,25 +3730,25 @@
         <w:rPr>
           <w:rStyle w:val="VerbatimChar"/>
         </w:rPr>
-        <w:t xml:space="preserve">## Residual standard error: 25.38 on 29978 degrees of freedom</w:t>
-      </w:r>
-      <w:r>
-        <w:br/>
-      </w:r>
-      <w:r>
-        <w:rPr>
-          <w:rStyle w:val="VerbatimChar"/>
-        </w:rPr>
-        <w:t xml:space="preserve">## Multiple R-squared:  0.0007517,  Adjusted R-squared:  5.172e-05 </w:t>
-      </w:r>
-      <w:r>
-        <w:br/>
-      </w:r>
-      <w:r>
-        <w:rPr>
-          <w:rStyle w:val="VerbatimChar"/>
-        </w:rPr>
-        <w:t xml:space="preserve">## F-statistic: 1.074 on 21 and 29978 DF,  p-value: 0.3684</w:t>
+        <w:t xml:space="preserve">## Residual standard error: 25.06 on 41970 degrees of freedom</w:t>
+      </w:r>
+      <w:r>
+        <w:br/>
+      </w:r>
+      <w:r>
+        <w:rPr>
+          <w:rStyle w:val="VerbatimChar"/>
+        </w:rPr>
+        <w:t xml:space="preserve">## Multiple R-squared:  0.0005786,  Adjusted R-squared:  -0.000112 </w:t>
+      </w:r>
+      <w:r>
+        <w:br/>
+      </w:r>
+      <w:r>
+        <w:rPr>
+          <w:rStyle w:val="VerbatimChar"/>
+        </w:rPr>
+        <w:t xml:space="preserve">## F-statistic: 0.8379 on 29 and 41970 DF,  p-value: 0.7141</w:t>
       </w:r>
     </w:p>
     <w:p>
@@ -3368,10 +3867,13 @@
         <w:t xml:space="preserve">+</w:t>
       </w:r>
       <w:r>
-        <w:rPr>
-          <w:rStyle w:val="StringTok"/>
-        </w:rPr>
-        <w:t xml:space="preserve"> </w:t>
+        <w:br/>
+      </w:r>
+      <w:r>
+        <w:rPr>
+          <w:rStyle w:val="StringTok"/>
+        </w:rPr>
+        <w:t xml:space="preserve">                         </w:t>
       </w:r>
       <w:r>
         <w:rPr>
@@ -3392,6 +3894,78 @@
         <w:t xml:space="preserve"> </w:t>
       </w:r>
       <w:r>
+        <w:rPr>
+          <w:rStyle w:val="NormalTok"/>
+        </w:rPr>
+        <w:t xml:space="preserve">isvirus </w:t>
+      </w:r>
+      <w:r>
+        <w:rPr>
+          <w:rStyle w:val="OperatorTok"/>
+        </w:rPr>
+        <w:t xml:space="preserve">+</w:t>
+      </w:r>
+      <w:r>
+        <w:rPr>
+          <w:rStyle w:val="StringTok"/>
+        </w:rPr>
+        <w:t xml:space="preserve"> </w:t>
+      </w:r>
+      <w:r>
+        <w:rPr>
+          <w:rStyle w:val="NormalTok"/>
+        </w:rPr>
+        <w:t xml:space="preserve">isemergency </w:t>
+      </w:r>
+      <w:r>
+        <w:rPr>
+          <w:rStyle w:val="OperatorTok"/>
+        </w:rPr>
+        <w:t xml:space="preserve">+</w:t>
+      </w:r>
+      <w:r>
+        <w:rPr>
+          <w:rStyle w:val="StringTok"/>
+        </w:rPr>
+        <w:t xml:space="preserve"> </w:t>
+      </w:r>
+      <w:r>
+        <w:rPr>
+          <w:rStyle w:val="NormalTok"/>
+        </w:rPr>
+        <w:t xml:space="preserve">isdeaths </w:t>
+      </w:r>
+      <w:r>
+        <w:rPr>
+          <w:rStyle w:val="OperatorTok"/>
+        </w:rPr>
+        <w:t xml:space="preserve">+</w:t>
+      </w:r>
+      <w:r>
+        <w:rPr>
+          <w:rStyle w:val="StringTok"/>
+        </w:rPr>
+        <w:t xml:space="preserve"> </w:t>
+      </w:r>
+      <w:r>
+        <w:rPr>
+          <w:rStyle w:val="NormalTok"/>
+        </w:rPr>
+        <w:t xml:space="preserve">iswho </w:t>
+      </w:r>
+      <w:r>
+        <w:rPr>
+          <w:rStyle w:val="OperatorTok"/>
+        </w:rPr>
+        <w:t xml:space="preserve">+</w:t>
+      </w:r>
+      <w:r>
+        <w:rPr>
+          <w:rStyle w:val="StringTok"/>
+        </w:rPr>
+        <w:t xml:space="preserve"> </w:t>
+      </w:r>
+      <w:r>
         <w:br/>
       </w:r>
       <w:r>
@@ -3404,78 +3978,6 @@
         <w:rPr>
           <w:rStyle w:val="NormalTok"/>
         </w:rPr>
-        <w:t xml:space="preserve">isvirus </w:t>
-      </w:r>
-      <w:r>
-        <w:rPr>
-          <w:rStyle w:val="OperatorTok"/>
-        </w:rPr>
-        <w:t xml:space="preserve">+</w:t>
-      </w:r>
-      <w:r>
-        <w:rPr>
-          <w:rStyle w:val="StringTok"/>
-        </w:rPr>
-        <w:t xml:space="preserve"> </w:t>
-      </w:r>
-      <w:r>
-        <w:rPr>
-          <w:rStyle w:val="NormalTok"/>
-        </w:rPr>
-        <w:t xml:space="preserve">isemergency </w:t>
-      </w:r>
-      <w:r>
-        <w:rPr>
-          <w:rStyle w:val="OperatorTok"/>
-        </w:rPr>
-        <w:t xml:space="preserve">+</w:t>
-      </w:r>
-      <w:r>
-        <w:rPr>
-          <w:rStyle w:val="StringTok"/>
-        </w:rPr>
-        <w:t xml:space="preserve"> </w:t>
-      </w:r>
-      <w:r>
-        <w:rPr>
-          <w:rStyle w:val="NormalTok"/>
-        </w:rPr>
-        <w:t xml:space="preserve">isdeaths </w:t>
-      </w:r>
-      <w:r>
-        <w:rPr>
-          <w:rStyle w:val="OperatorTok"/>
-        </w:rPr>
-        <w:t xml:space="preserve">+</w:t>
-      </w:r>
-      <w:r>
-        <w:rPr>
-          <w:rStyle w:val="StringTok"/>
-        </w:rPr>
-        <w:t xml:space="preserve"> </w:t>
-      </w:r>
-      <w:r>
-        <w:rPr>
-          <w:rStyle w:val="NormalTok"/>
-        </w:rPr>
-        <w:t xml:space="preserve">iswho </w:t>
-      </w:r>
-      <w:r>
-        <w:rPr>
-          <w:rStyle w:val="OperatorTok"/>
-        </w:rPr>
-        <w:t xml:space="preserve">+</w:t>
-      </w:r>
-      <w:r>
-        <w:rPr>
-          <w:rStyle w:val="StringTok"/>
-        </w:rPr>
-        <w:t xml:space="preserve"> </w:t>
-      </w:r>
-      <w:r>
-        <w:rPr>
-          <w:rStyle w:val="NormalTok"/>
-        </w:rPr>
         <w:t xml:space="preserve">iscdc </w:t>
       </w:r>
       <w:r>
@@ -3509,6 +4011,60 @@
         <w:t xml:space="preserve"> </w:t>
       </w:r>
       <w:r>
+        <w:rPr>
+          <w:rStyle w:val="NormalTok"/>
+        </w:rPr>
+        <w:t xml:space="preserve">isdisease </w:t>
+      </w:r>
+      <w:r>
+        <w:rPr>
+          <w:rStyle w:val="OperatorTok"/>
+        </w:rPr>
+        <w:t xml:space="preserve">+</w:t>
+      </w:r>
+      <w:r>
+        <w:rPr>
+          <w:rStyle w:val="StringTok"/>
+        </w:rPr>
+        <w:t xml:space="preserve"> </w:t>
+      </w:r>
+      <w:r>
+        <w:rPr>
+          <w:rStyle w:val="NormalTok"/>
+        </w:rPr>
+        <w:t xml:space="preserve">isquarantine </w:t>
+      </w:r>
+      <w:r>
+        <w:rPr>
+          <w:rStyle w:val="OperatorTok"/>
+        </w:rPr>
+        <w:t xml:space="preserve">+</w:t>
+      </w:r>
+      <w:r>
+        <w:rPr>
+          <w:rStyle w:val="StringTok"/>
+        </w:rPr>
+        <w:t xml:space="preserve"> </w:t>
+      </w:r>
+      <w:r>
+        <w:rPr>
+          <w:rStyle w:val="NormalTok"/>
+        </w:rPr>
+        <w:t xml:space="preserve">isrecover </w:t>
+      </w:r>
+      <w:r>
+        <w:rPr>
+          <w:rStyle w:val="OperatorTok"/>
+        </w:rPr>
+        <w:t xml:space="preserve">+</w:t>
+      </w:r>
+      <w:r>
+        <w:rPr>
+          <w:rStyle w:val="StringTok"/>
+        </w:rPr>
+        <w:t xml:space="preserve"> </w:t>
+      </w:r>
+      <w:r>
         <w:br/>
       </w:r>
       <w:r>
@@ -3521,60 +4077,6 @@
         <w:rPr>
           <w:rStyle w:val="NormalTok"/>
         </w:rPr>
-        <w:t xml:space="preserve">isdisease </w:t>
-      </w:r>
-      <w:r>
-        <w:rPr>
-          <w:rStyle w:val="OperatorTok"/>
-        </w:rPr>
-        <w:t xml:space="preserve">+</w:t>
-      </w:r>
-      <w:r>
-        <w:rPr>
-          <w:rStyle w:val="StringTok"/>
-        </w:rPr>
-        <w:t xml:space="preserve"> </w:t>
-      </w:r>
-      <w:r>
-        <w:rPr>
-          <w:rStyle w:val="NormalTok"/>
-        </w:rPr>
-        <w:t xml:space="preserve">isquarantine </w:t>
-      </w:r>
-      <w:r>
-        <w:rPr>
-          <w:rStyle w:val="OperatorTok"/>
-        </w:rPr>
-        <w:t xml:space="preserve">+</w:t>
-      </w:r>
-      <w:r>
-        <w:rPr>
-          <w:rStyle w:val="StringTok"/>
-        </w:rPr>
-        <w:t xml:space="preserve"> </w:t>
-      </w:r>
-      <w:r>
-        <w:rPr>
-          <w:rStyle w:val="NormalTok"/>
-        </w:rPr>
-        <w:t xml:space="preserve">isrecover </w:t>
-      </w:r>
-      <w:r>
-        <w:rPr>
-          <w:rStyle w:val="OperatorTok"/>
-        </w:rPr>
-        <w:t xml:space="preserve">+</w:t>
-      </w:r>
-      <w:r>
-        <w:rPr>
-          <w:rStyle w:val="StringTok"/>
-        </w:rPr>
-        <w:t xml:space="preserve"> </w:t>
-      </w:r>
-      <w:r>
-        <w:rPr>
-          <w:rStyle w:val="NormalTok"/>
-        </w:rPr>
         <w:t xml:space="preserve">isban </w:t>
       </w:r>
       <w:r>
@@ -3608,6 +4110,60 @@
         <w:t xml:space="preserve"> </w:t>
       </w:r>
       <w:r>
+        <w:rPr>
+          <w:rStyle w:val="NormalTok"/>
+        </w:rPr>
+        <w:t xml:space="preserve">iscovid19 </w:t>
+      </w:r>
+      <w:r>
+        <w:rPr>
+          <w:rStyle w:val="OperatorTok"/>
+        </w:rPr>
+        <w:t xml:space="preserve">+</w:t>
+      </w:r>
+      <w:r>
+        <w:rPr>
+          <w:rStyle w:val="StringTok"/>
+        </w:rPr>
+        <w:t xml:space="preserve"> </w:t>
+      </w:r>
+      <w:r>
+        <w:rPr>
+          <w:rStyle w:val="NormalTok"/>
+        </w:rPr>
+        <w:t xml:space="preserve">iswash </w:t>
+      </w:r>
+      <w:r>
+        <w:rPr>
+          <w:rStyle w:val="OperatorTok"/>
+        </w:rPr>
+        <w:t xml:space="preserve">+</w:t>
+      </w:r>
+      <w:r>
+        <w:rPr>
+          <w:rStyle w:val="StringTok"/>
+        </w:rPr>
+        <w:t xml:space="preserve"> </w:t>
+      </w:r>
+      <w:r>
+        <w:rPr>
+          <w:rStyle w:val="NormalTok"/>
+        </w:rPr>
+        <w:t xml:space="preserve">isracist </w:t>
+      </w:r>
+      <w:r>
+        <w:rPr>
+          <w:rStyle w:val="OperatorTok"/>
+        </w:rPr>
+        <w:t xml:space="preserve">+</w:t>
+      </w:r>
+      <w:r>
+        <w:rPr>
+          <w:rStyle w:val="StringTok"/>
+        </w:rPr>
+        <w:t xml:space="preserve"> </w:t>
+      </w:r>
+      <w:r>
         <w:br/>
       </w:r>
       <w:r>
@@ -3620,60 +4176,6 @@
         <w:rPr>
           <w:rStyle w:val="NormalTok"/>
         </w:rPr>
-        <w:t xml:space="preserve">iscovid19 </w:t>
-      </w:r>
-      <w:r>
-        <w:rPr>
-          <w:rStyle w:val="OperatorTok"/>
-        </w:rPr>
-        <w:t xml:space="preserve">+</w:t>
-      </w:r>
-      <w:r>
-        <w:rPr>
-          <w:rStyle w:val="StringTok"/>
-        </w:rPr>
-        <w:t xml:space="preserve"> </w:t>
-      </w:r>
-      <w:r>
-        <w:rPr>
-          <w:rStyle w:val="NormalTok"/>
-        </w:rPr>
-        <w:t xml:space="preserve">iswash </w:t>
-      </w:r>
-      <w:r>
-        <w:rPr>
-          <w:rStyle w:val="OperatorTok"/>
-        </w:rPr>
-        <w:t xml:space="preserve">+</w:t>
-      </w:r>
-      <w:r>
-        <w:rPr>
-          <w:rStyle w:val="StringTok"/>
-        </w:rPr>
-        <w:t xml:space="preserve"> </w:t>
-      </w:r>
-      <w:r>
-        <w:rPr>
-          <w:rStyle w:val="NormalTok"/>
-        </w:rPr>
-        <w:t xml:space="preserve">isracist </w:t>
-      </w:r>
-      <w:r>
-        <w:rPr>
-          <w:rStyle w:val="OperatorTok"/>
-        </w:rPr>
-        <w:t xml:space="preserve">+</w:t>
-      </w:r>
-      <w:r>
-        <w:rPr>
-          <w:rStyle w:val="StringTok"/>
-        </w:rPr>
-        <w:t xml:space="preserve"> </w:t>
-      </w:r>
-      <w:r>
-        <w:rPr>
-          <w:rStyle w:val="NormalTok"/>
-        </w:rPr>
         <w:t xml:space="preserve">isasian </w:t>
       </w:r>
       <w:r>
@@ -3710,7 +4212,157 @@
         <w:rPr>
           <w:rStyle w:val="NormalTok"/>
         </w:rPr>
-        <w:t xml:space="preserve">isinfectious, </w:t>
+        <w:t xml:space="preserve">isinfectious </w:t>
+      </w:r>
+      <w:r>
+        <w:rPr>
+          <w:rStyle w:val="OperatorTok"/>
+        </w:rPr>
+        <w:t xml:space="preserve">+</w:t>
+      </w:r>
+      <w:r>
+        <w:rPr>
+          <w:rStyle w:val="StringTok"/>
+        </w:rPr>
+        <w:t xml:space="preserve"> </w:t>
+      </w:r>
+      <w:r>
+        <w:rPr>
+          <w:rStyle w:val="NormalTok"/>
+        </w:rPr>
+        <w:t xml:space="preserve">ch.confirmed </w:t>
+      </w:r>
+      <w:r>
+        <w:rPr>
+          <w:rStyle w:val="OperatorTok"/>
+        </w:rPr>
+        <w:t xml:space="preserve">+</w:t>
+      </w:r>
+      <w:r>
+        <w:br/>
+      </w:r>
+      <w:r>
+        <w:rPr>
+          <w:rStyle w:val="StringTok"/>
+        </w:rPr>
+        <w:t xml:space="preserve">                         </w:t>
+      </w:r>
+      <w:r>
+        <w:rPr>
+          <w:rStyle w:val="NormalTok"/>
+        </w:rPr>
+        <w:t xml:space="preserve">it.confirmed </w:t>
+      </w:r>
+      <w:r>
+        <w:rPr>
+          <w:rStyle w:val="OperatorTok"/>
+        </w:rPr>
+        <w:t xml:space="preserve">+</w:t>
+      </w:r>
+      <w:r>
+        <w:rPr>
+          <w:rStyle w:val="StringTok"/>
+        </w:rPr>
+        <w:t xml:space="preserve"> </w:t>
+      </w:r>
+      <w:r>
+        <w:rPr>
+          <w:rStyle w:val="NormalTok"/>
+        </w:rPr>
+        <w:t xml:space="preserve">ot.confirmed </w:t>
+      </w:r>
+      <w:r>
+        <w:rPr>
+          <w:rStyle w:val="OperatorTok"/>
+        </w:rPr>
+        <w:t xml:space="preserve">+</w:t>
+      </w:r>
+      <w:r>
+        <w:rPr>
+          <w:rStyle w:val="StringTok"/>
+        </w:rPr>
+        <w:t xml:space="preserve"> </w:t>
+      </w:r>
+      <w:r>
+        <w:rPr>
+          <w:rStyle w:val="NormalTok"/>
+        </w:rPr>
+        <w:t xml:space="preserve">us.confirmed </w:t>
+      </w:r>
+      <w:r>
+        <w:rPr>
+          <w:rStyle w:val="OperatorTok"/>
+        </w:rPr>
+        <w:t xml:space="preserve">+</w:t>
+      </w:r>
+      <w:r>
+        <w:rPr>
+          <w:rStyle w:val="StringTok"/>
+        </w:rPr>
+        <w:t xml:space="preserve"> </w:t>
+      </w:r>
+      <w:r>
+        <w:rPr>
+          <w:rStyle w:val="NormalTok"/>
+        </w:rPr>
+        <w:t xml:space="preserve">ch.deaths </w:t>
+      </w:r>
+      <w:r>
+        <w:rPr>
+          <w:rStyle w:val="OperatorTok"/>
+        </w:rPr>
+        <w:t xml:space="preserve">+</w:t>
+      </w:r>
+      <w:r>
+        <w:br/>
+      </w:r>
+      <w:r>
+        <w:rPr>
+          <w:rStyle w:val="StringTok"/>
+        </w:rPr>
+        <w:t xml:space="preserve">                         </w:t>
+      </w:r>
+      <w:r>
+        <w:rPr>
+          <w:rStyle w:val="NormalTok"/>
+        </w:rPr>
+        <w:t xml:space="preserve">it.deaths </w:t>
+      </w:r>
+      <w:r>
+        <w:rPr>
+          <w:rStyle w:val="OperatorTok"/>
+        </w:rPr>
+        <w:t xml:space="preserve">+</w:t>
+      </w:r>
+      <w:r>
+        <w:rPr>
+          <w:rStyle w:val="StringTok"/>
+        </w:rPr>
+        <w:t xml:space="preserve"> </w:t>
+      </w:r>
+      <w:r>
+        <w:rPr>
+          <w:rStyle w:val="NormalTok"/>
+        </w:rPr>
+        <w:t xml:space="preserve">ot.deaths </w:t>
+      </w:r>
+      <w:r>
+        <w:rPr>
+          <w:rStyle w:val="OperatorTok"/>
+        </w:rPr>
+        <w:t xml:space="preserve">+</w:t>
+      </w:r>
+      <w:r>
+        <w:rPr>
+          <w:rStyle w:val="StringTok"/>
+        </w:rPr>
+        <w:t xml:space="preserve"> </w:t>
+      </w:r>
+      <w:r>
+        <w:rPr>
+          <w:rStyle w:val="NormalTok"/>
+        </w:rPr>
+        <w:t xml:space="preserve">us.deaths, </w:t>
       </w:r>
       <w:r>
         <w:br/>
@@ -3731,7 +4383,7 @@
         <w:rPr>
           <w:rStyle w:val="NormalTok"/>
         </w:rPr>
-        <w:t xml:space="preserve"> covid19tidy)</w:t>
+        <w:t xml:space="preserve"> covid19current)</w:t>
       </w:r>
       <w:r>
         <w:br/>
@@ -3802,16 +4454,25 @@
         <w:rPr>
           <w:rStyle w:val="VerbatimChar"/>
         </w:rPr>
-        <w:t xml:space="preserve">##     iscovid19 + iswash + isracist + isasian + ischinese + isinfectious, </w:t>
-      </w:r>
-      <w:r>
-        <w:br/>
-      </w:r>
-      <w:r>
-        <w:rPr>
-          <w:rStyle w:val="VerbatimChar"/>
-        </w:rPr>
-        <w:t xml:space="preserve">##     data = covid19tidy)</w:t>
+        <w:t xml:space="preserve">##     iscovid19 + iswash + isracist + isasian + ischinese + isinfectious + </w:t>
+      </w:r>
+      <w:r>
+        <w:br/>
+      </w:r>
+      <w:r>
+        <w:rPr>
+          <w:rStyle w:val="VerbatimChar"/>
+        </w:rPr>
+        <w:t xml:space="preserve">##     ch.confirmed + it.confirmed + ot.confirmed + us.confirmed + </w:t>
+      </w:r>
+      <w:r>
+        <w:br/>
+      </w:r>
+      <w:r>
+        <w:rPr>
+          <w:rStyle w:val="VerbatimChar"/>
+        </w:rPr>
+        <w:t xml:space="preserve">##     ch.deaths + it.deaths + ot.deaths + us.deaths, data = covid19current)</w:t>
       </w:r>
       <w:r>
         <w:br/>
@@ -3847,7 +4508,7 @@
         <w:rPr>
           <w:rStyle w:val="VerbatimChar"/>
         </w:rPr>
-        <w:t xml:space="preserve">## -0.98504   0.06864   0.11158   0.15052   2.54008  </w:t>
+        <w:t xml:space="preserve">## -1.00302   0.07424   0.10557   0.13617   3.01912  </w:t>
       </w:r>
       <w:r>
         <w:br/>
@@ -3883,205 +4544,277 @@
         <w:rPr>
           <w:rStyle w:val="VerbatimChar"/>
         </w:rPr>
-        <w:t xml:space="preserve">## (Intercept)   -6.922e-02  1.731e-02  -3.998 6.41e-05 ***</w:t>
-      </w:r>
-      <w:r>
-        <w:br/>
-      </w:r>
-      <w:r>
-        <w:rPr>
-          <w:rStyle w:val="VerbatimChar"/>
-        </w:rPr>
-        <w:t xml:space="preserve">## length         6.558e-03  1.248e-04  52.554  &lt; 2e-16 ***</w:t>
-      </w:r>
-      <w:r>
-        <w:br/>
-      </w:r>
-      <w:r>
-        <w:rPr>
-          <w:rStyle w:val="VerbatimChar"/>
-        </w:rPr>
-        <w:t xml:space="preserve">## favorites     -1.754e-03  7.587e-05 -23.120  &lt; 2e-16 ***</w:t>
-      </w:r>
-      <w:r>
-        <w:br/>
-      </w:r>
-      <w:r>
-        <w:rPr>
-          <w:rStyle w:val="VerbatimChar"/>
-        </w:rPr>
-        <w:t xml:space="preserve">## retweets       6.502e-06  2.592e-07  25.085  &lt; 2e-16 ***</w:t>
-      </w:r>
-      <w:r>
-        <w:br/>
-      </w:r>
-      <w:r>
-        <w:rPr>
-          <w:rStyle w:val="VerbatimChar"/>
-        </w:rPr>
-        <w:t xml:space="preserve">## ishealth       2.256e-02  8.794e-03   2.565  0.01032 *  </w:t>
-      </w:r>
-      <w:r>
-        <w:br/>
-      </w:r>
-      <w:r>
-        <w:rPr>
-          <w:rStyle w:val="VerbatimChar"/>
-        </w:rPr>
-        <w:t xml:space="preserve">## ispandemic    -2.664e-02  2.138e-02  -1.246  0.21265    </w:t>
-      </w:r>
-      <w:r>
-        <w:br/>
-      </w:r>
-      <w:r>
-        <w:rPr>
-          <w:rStyle w:val="VerbatimChar"/>
-        </w:rPr>
-        <w:t xml:space="preserve">## isvirus       -4.624e-02  6.430e-03  -7.191 6.59e-13 ***</w:t>
-      </w:r>
-      <w:r>
-        <w:br/>
-      </w:r>
-      <w:r>
-        <w:rPr>
-          <w:rStyle w:val="VerbatimChar"/>
-        </w:rPr>
-        <w:t xml:space="preserve">## isemergency   -2.901e-02  2.639e-02  -1.099  0.27166    </w:t>
-      </w:r>
-      <w:r>
-        <w:br/>
-      </w:r>
-      <w:r>
-        <w:rPr>
-          <w:rStyle w:val="VerbatimChar"/>
-        </w:rPr>
-        <w:t xml:space="preserve">## isdeaths      -1.268e-02  1.437e-02  -0.883  0.37745    </w:t>
-      </w:r>
-      <w:r>
-        <w:br/>
-      </w:r>
-      <w:r>
-        <w:rPr>
-          <w:rStyle w:val="VerbatimChar"/>
-        </w:rPr>
-        <w:t xml:space="preserve">## iswho          2.224e-02  9.637e-03   2.308  0.02102 *  </w:t>
-      </w:r>
-      <w:r>
-        <w:br/>
-      </w:r>
-      <w:r>
-        <w:rPr>
-          <w:rStyle w:val="VerbatimChar"/>
-        </w:rPr>
-        <w:t xml:space="preserve">## iscdc          3.294e-02  1.688e-02   1.951  0.05105 .  </w:t>
-      </w:r>
-      <w:r>
-        <w:br/>
-      </w:r>
-      <w:r>
-        <w:rPr>
-          <w:rStyle w:val="VerbatimChar"/>
-        </w:rPr>
-        <w:t xml:space="preserve">## isnih          3.202e-02  4.077e-02   0.785  0.43230    </w:t>
-      </w:r>
-      <w:r>
-        <w:br/>
-      </w:r>
-      <w:r>
-        <w:rPr>
-          <w:rStyle w:val="VerbatimChar"/>
-        </w:rPr>
-        <w:t xml:space="preserve">## isdisease      2.847e-02  1.994e-02   1.428  0.15323    </w:t>
-      </w:r>
-      <w:r>
-        <w:br/>
-      </w:r>
-      <w:r>
-        <w:rPr>
-          <w:rStyle w:val="VerbatimChar"/>
-        </w:rPr>
-        <w:t xml:space="preserve">## isquarantine   3.729e-02  1.403e-02   2.658  0.00786 ** </w:t>
-      </w:r>
-      <w:r>
-        <w:br/>
-      </w:r>
-      <w:r>
-        <w:rPr>
-          <w:rStyle w:val="VerbatimChar"/>
-        </w:rPr>
-        <w:t xml:space="preserve">## isrecover     -7.404e-02  3.029e-02  -2.444  0.01453 *  </w:t>
-      </w:r>
-      <w:r>
-        <w:br/>
-      </w:r>
-      <w:r>
-        <w:rPr>
-          <w:rStyle w:val="VerbatimChar"/>
-        </w:rPr>
-        <w:t xml:space="preserve">## isban         -2.252e-02  1.436e-02  -1.568  0.11679    </w:t>
-      </w:r>
-      <w:r>
-        <w:br/>
-      </w:r>
-      <w:r>
-        <w:rPr>
-          <w:rStyle w:val="VerbatimChar"/>
-        </w:rPr>
-        <w:t xml:space="preserve">## iscoronavirus  4.315e-02  7.259e-03   5.945 2.80e-09 ***</w:t>
-      </w:r>
-      <w:r>
-        <w:br/>
-      </w:r>
-      <w:r>
-        <w:rPr>
-          <w:rStyle w:val="VerbatimChar"/>
-        </w:rPr>
-        <w:t xml:space="preserve">## iscovid19      3.955e-02  3.812e-03  10.376  &lt; 2e-16 ***</w:t>
-      </w:r>
-      <w:r>
-        <w:br/>
-      </w:r>
-      <w:r>
-        <w:rPr>
-          <w:rStyle w:val="VerbatimChar"/>
-        </w:rPr>
-        <w:t xml:space="preserve">## iswash        -3.034e-02  1.555e-02  -1.951  0.05111 .  </w:t>
-      </w:r>
-      <w:r>
-        <w:br/>
-      </w:r>
-      <w:r>
-        <w:rPr>
-          <w:rStyle w:val="VerbatimChar"/>
-        </w:rPr>
-        <w:t xml:space="preserve">## isracist      -5.110e-02  7.814e-02  -0.654  0.51312    </w:t>
-      </w:r>
-      <w:r>
-        <w:br/>
-      </w:r>
-      <w:r>
-        <w:rPr>
-          <w:rStyle w:val="VerbatimChar"/>
-        </w:rPr>
-        <w:t xml:space="preserve">## isasian        8.595e-02  5.031e-02   1.709  0.08755 .  </w:t>
-      </w:r>
-      <w:r>
-        <w:br/>
-      </w:r>
-      <w:r>
-        <w:rPr>
-          <w:rStyle w:val="VerbatimChar"/>
-        </w:rPr>
-        <w:t xml:space="preserve">## ischinese      2.557e-02  1.241e-02   2.061  0.03930 *  </w:t>
-      </w:r>
-      <w:r>
-        <w:br/>
-      </w:r>
-      <w:r>
-        <w:rPr>
-          <w:rStyle w:val="VerbatimChar"/>
-        </w:rPr>
-        <w:t xml:space="preserve">## isinfectious   2.232e-02  3.824e-02   0.584  0.55951    </w:t>
+        <w:t xml:space="preserve">## (Intercept)    2.358e+01  8.966e+00   2.630 0.008539 ** </w:t>
+      </w:r>
+      <w:r>
+        <w:br/>
+      </w:r>
+      <w:r>
+        <w:rPr>
+          <w:rStyle w:val="VerbatimChar"/>
+        </w:rPr>
+        <w:t xml:space="preserve">## length         6.365e-03  1.022e-04  62.297  &lt; 2e-16 ***</w:t>
+      </w:r>
+      <w:r>
+        <w:br/>
+      </w:r>
+      <w:r>
+        <w:rPr>
+          <w:rStyle w:val="VerbatimChar"/>
+        </w:rPr>
+        <w:t xml:space="preserve">## favorites     -1.621e-03  6.412e-05 -25.286  &lt; 2e-16 ***</w:t>
+      </w:r>
+      <w:r>
+        <w:br/>
+      </w:r>
+      <w:r>
+        <w:rPr>
+          <w:rStyle w:val="VerbatimChar"/>
+        </w:rPr>
+        <w:t xml:space="preserve">## retweets       1.546e-06  7.463e-08  20.713  &lt; 2e-16 ***</w:t>
+      </w:r>
+      <w:r>
+        <w:br/>
+      </w:r>
+      <w:r>
+        <w:rPr>
+          <w:rStyle w:val="VerbatimChar"/>
+        </w:rPr>
+        <w:t xml:space="preserve">## ishealth       2.431e-02  7.707e-03   3.153 0.001615 ** </w:t>
+      </w:r>
+      <w:r>
+        <w:br/>
+      </w:r>
+      <w:r>
+        <w:rPr>
+          <w:rStyle w:val="VerbatimChar"/>
+        </w:rPr>
+        <w:t xml:space="preserve">## ispandemic     4.498e-03  1.405e-02   0.320 0.748821    </w:t>
+      </w:r>
+      <w:r>
+        <w:br/>
+      </w:r>
+      <w:r>
+        <w:rPr>
+          <w:rStyle w:val="VerbatimChar"/>
+        </w:rPr>
+        <w:t xml:space="preserve">## isvirus       -3.704e-02  5.722e-03  -6.473  9.7e-11 ***</w:t>
+      </w:r>
+      <w:r>
+        <w:br/>
+      </w:r>
+      <w:r>
+        <w:rPr>
+          <w:rStyle w:val="VerbatimChar"/>
+        </w:rPr>
+        <w:t xml:space="preserve">## isemergency   -1.644e-02  2.000e-02  -0.822 0.411131    </w:t>
+      </w:r>
+      <w:r>
+        <w:br/>
+      </w:r>
+      <w:r>
+        <w:rPr>
+          <w:rStyle w:val="VerbatimChar"/>
+        </w:rPr>
+        <w:t xml:space="preserve">## isdeaths      -1.878e-02  1.333e-02  -1.409 0.158974    </w:t>
+      </w:r>
+      <w:r>
+        <w:br/>
+      </w:r>
+      <w:r>
+        <w:rPr>
+          <w:rStyle w:val="VerbatimChar"/>
+        </w:rPr>
+        <w:t xml:space="preserve">## iswho         -1.064e-02  8.072e-03  -1.318 0.187369    </w:t>
+      </w:r>
+      <w:r>
+        <w:br/>
+      </w:r>
+      <w:r>
+        <w:rPr>
+          <w:rStyle w:val="VerbatimChar"/>
+        </w:rPr>
+        <w:t xml:space="preserve">## iscdc          2.672e-02  1.550e-02   1.724 0.084721 .  </w:t>
+      </w:r>
+      <w:r>
+        <w:br/>
+      </w:r>
+      <w:r>
+        <w:rPr>
+          <w:rStyle w:val="VerbatimChar"/>
+        </w:rPr>
+        <w:t xml:space="preserve">## isnih          2.132e-02  3.735e-02   0.571 0.568142    </w:t>
+      </w:r>
+      <w:r>
+        <w:br/>
+      </w:r>
+      <w:r>
+        <w:rPr>
+          <w:rStyle w:val="VerbatimChar"/>
+        </w:rPr>
+        <w:t xml:space="preserve">## isdisease      1.317e-02  1.788e-02   0.736 0.461458    </w:t>
+      </w:r>
+      <w:r>
+        <w:br/>
+      </w:r>
+      <w:r>
+        <w:rPr>
+          <w:rStyle w:val="VerbatimChar"/>
+        </w:rPr>
+        <w:t xml:space="preserve">## isquarantine   4.225e-02  1.291e-02   3.271 0.001072 ** </w:t>
+      </w:r>
+      <w:r>
+        <w:br/>
+      </w:r>
+      <w:r>
+        <w:rPr>
+          <w:rStyle w:val="VerbatimChar"/>
+        </w:rPr>
+        <w:t xml:space="preserve">## isrecover     -7.396e-02  2.812e-02  -2.630 0.008533 ** </w:t>
+      </w:r>
+      <w:r>
+        <w:br/>
+      </w:r>
+      <w:r>
+        <w:rPr>
+          <w:rStyle w:val="VerbatimChar"/>
+        </w:rPr>
+        <w:t xml:space="preserve">## isban         -1.712e-02  1.148e-02  -1.492 0.135769    </w:t>
+      </w:r>
+      <w:r>
+        <w:br/>
+      </w:r>
+      <w:r>
+        <w:rPr>
+          <w:rStyle w:val="VerbatimChar"/>
+        </w:rPr>
+        <w:t xml:space="preserve">## iscoronavirus  2.325e-02  6.391e-03   3.639 0.000274 ***</w:t>
+      </w:r>
+      <w:r>
+        <w:br/>
+      </w:r>
+      <w:r>
+        <w:rPr>
+          <w:rStyle w:val="VerbatimChar"/>
+        </w:rPr>
+        <w:t xml:space="preserve">## iscovid19      3.829e-02  3.203e-03  11.955  &lt; 2e-16 ***</w:t>
+      </w:r>
+      <w:r>
+        <w:br/>
+      </w:r>
+      <w:r>
+        <w:rPr>
+          <w:rStyle w:val="VerbatimChar"/>
+        </w:rPr>
+        <w:t xml:space="preserve">## iswash        -4.347e-02  1.361e-02  -3.194 0.001404 ** </w:t>
+      </w:r>
+      <w:r>
+        <w:br/>
+      </w:r>
+      <w:r>
+        <w:rPr>
+          <w:rStyle w:val="VerbatimChar"/>
+        </w:rPr>
+        <w:t xml:space="preserve">## isracist       2.193e-02  5.707e-02   0.384 0.700770    </w:t>
+      </w:r>
+      <w:r>
+        <w:br/>
+      </w:r>
+      <w:r>
+        <w:rPr>
+          <w:rStyle w:val="VerbatimChar"/>
+        </w:rPr>
+        <w:t xml:space="preserve">## isasian        3.102e-02  4.577e-02   0.678 0.497860    </w:t>
+      </w:r>
+      <w:r>
+        <w:br/>
+      </w:r>
+      <w:r>
+        <w:rPr>
+          <w:rStyle w:val="VerbatimChar"/>
+        </w:rPr>
+        <w:t xml:space="preserve">## ischinese      3.071e-02  1.035e-02   2.966 0.003023 ** </w:t>
+      </w:r>
+      <w:r>
+        <w:br/>
+      </w:r>
+      <w:r>
+        <w:rPr>
+          <w:rStyle w:val="VerbatimChar"/>
+        </w:rPr>
+        <w:t xml:space="preserve">## isinfectious   3.196e-02  3.338e-02   0.957 0.338356    </w:t>
+      </w:r>
+      <w:r>
+        <w:br/>
+      </w:r>
+      <w:r>
+        <w:rPr>
+          <w:rStyle w:val="VerbatimChar"/>
+        </w:rPr>
+        <w:t xml:space="preserve">## ch.confirmed  -3.421e-04  1.260e-04  -2.716 0.006613 ** </w:t>
+      </w:r>
+      <w:r>
+        <w:br/>
+      </w:r>
+      <w:r>
+        <w:rPr>
+          <w:rStyle w:val="VerbatimChar"/>
+        </w:rPr>
+        <w:t xml:space="preserve">## it.confirmed  -3.616e-05  1.017e-05  -3.555 0.000379 ***</w:t>
+      </w:r>
+      <w:r>
+        <w:br/>
+      </w:r>
+      <w:r>
+        <w:rPr>
+          <w:rStyle w:val="VerbatimChar"/>
+        </w:rPr>
+        <w:t xml:space="preserve">## ot.confirmed   1.485e-05  5.784e-06   2.567 0.010269 *  </w:t>
+      </w:r>
+      <w:r>
+        <w:br/>
+      </w:r>
+      <w:r>
+        <w:rPr>
+          <w:rStyle w:val="VerbatimChar"/>
+        </w:rPr>
+        <w:t xml:space="preserve">## us.confirmed  -1.151e-04  6.308e-05  -1.825 0.068064 .  </w:t>
+      </w:r>
+      <w:r>
+        <w:br/>
+      </w:r>
+      <w:r>
+        <w:rPr>
+          <w:rStyle w:val="VerbatimChar"/>
+        </w:rPr>
+        <w:t xml:space="preserve">## ch.deaths      1.281e-03  4.185e-04   3.061 0.002209 ** </w:t>
+      </w:r>
+      <w:r>
+        <w:br/>
+      </w:r>
+      <w:r>
+        <w:rPr>
+          <w:rStyle w:val="VerbatimChar"/>
+        </w:rPr>
+        <w:t xml:space="preserve">## it.deaths     -8.517e-05  8.255e-05  -1.032 0.302220    </w:t>
+      </w:r>
+      <w:r>
+        <w:br/>
+      </w:r>
+      <w:r>
+        <w:rPr>
+          <w:rStyle w:val="VerbatimChar"/>
+        </w:rPr>
+        <w:t xml:space="preserve">## ot.deaths      5.558e-04  2.014e-04   2.759 0.005801 ** </w:t>
+      </w:r>
+      <w:r>
+        <w:br/>
+      </w:r>
+      <w:r>
+        <w:rPr>
+          <w:rStyle w:val="VerbatimChar"/>
+        </w:rPr>
+        <w:t xml:space="preserve">## us.deaths     -3.019e-03  2.340e-03  -1.290 0.196952    </w:t>
       </w:r>
       <w:r>
         <w:br/>
@@ -4117,7 +4850,7 @@
         <w:rPr>
           <w:rStyle w:val="VerbatimChar"/>
         </w:rPr>
-        <w:t xml:space="preserve">## (Dispersion parameter for gaussian family taken to be 0.111115)</w:t>
+        <w:t xml:space="preserve">## (Dispersion parameter for gaussian family taken to be 0.1083265)</w:t>
       </w:r>
       <w:r>
         <w:br/>
@@ -4135,25 +4868,25 @@
         <w:rPr>
           <w:rStyle w:val="VerbatimChar"/>
         </w:rPr>
-        <w:t xml:space="preserve">##     Null deviance: 3813.1  on 29999  degrees of freedom</w:t>
-      </w:r>
-      <w:r>
-        <w:br/>
-      </w:r>
-      <w:r>
-        <w:rPr>
-          <w:rStyle w:val="VerbatimChar"/>
-        </w:rPr>
-        <w:t xml:space="preserve">## Residual deviance: 3330.9  on 29977  degrees of freedom</w:t>
-      </w:r>
-      <w:r>
-        <w:br/>
-      </w:r>
-      <w:r>
-        <w:rPr>
-          <w:rStyle w:val="VerbatimChar"/>
-        </w:rPr>
-        <w:t xml:space="preserve">## AIC: 19246</w:t>
+        <w:t xml:space="preserve">##     Null deviance: 5125.0  on 41999  degrees of freedom</w:t>
+      </w:r>
+      <w:r>
+        <w:br/>
+      </w:r>
+      <w:r>
+        <w:rPr>
+          <w:rStyle w:val="VerbatimChar"/>
+        </w:rPr>
+        <w:t xml:space="preserve">## Residual deviance: 4546.4  on 41969  degrees of freedom</w:t>
+      </w:r>
+      <w:r>
+        <w:br/>
+      </w:r>
+      <w:r>
+        <w:rPr>
+          <w:rStyle w:val="VerbatimChar"/>
+        </w:rPr>
+        <w:t xml:space="preserve">## AIC: 25874</w:t>
       </w:r>
       <w:r>
         <w:br/>
@@ -4611,10 +5344,175 @@
         <w:t xml:space="preserve"> </w:t>
       </w:r>
       <w:r>
-        <w:rPr>
-          <w:rStyle w:val="NormalTok"/>
-        </w:rPr>
-        <w:t xml:space="preserve">isinfectious, </w:t>
+        <w:br/>
+      </w:r>
+      <w:r>
+        <w:rPr>
+          <w:rStyle w:val="StringTok"/>
+        </w:rPr>
+        <w:t xml:space="preserve">                        </w:t>
+      </w:r>
+      <w:r>
+        <w:rPr>
+          <w:rStyle w:val="NormalTok"/>
+        </w:rPr>
+        <w:t xml:space="preserve">isinfectious </w:t>
+      </w:r>
+      <w:r>
+        <w:rPr>
+          <w:rStyle w:val="OperatorTok"/>
+        </w:rPr>
+        <w:t xml:space="preserve">+</w:t>
+      </w:r>
+      <w:r>
+        <w:rPr>
+          <w:rStyle w:val="StringTok"/>
+        </w:rPr>
+        <w:t xml:space="preserve"> </w:t>
+      </w:r>
+      <w:r>
+        <w:br/>
+      </w:r>
+      <w:r>
+        <w:rPr>
+          <w:rStyle w:val="StringTok"/>
+        </w:rPr>
+        <w:t xml:space="preserve">                        </w:t>
+      </w:r>
+      <w:r>
+        <w:rPr>
+          <w:rStyle w:val="NormalTok"/>
+        </w:rPr>
+        <w:t xml:space="preserve">ch.confirmed </w:t>
+      </w:r>
+      <w:r>
+        <w:rPr>
+          <w:rStyle w:val="OperatorTok"/>
+        </w:rPr>
+        <w:t xml:space="preserve">+</w:t>
+      </w:r>
+      <w:r>
+        <w:rPr>
+          <w:rStyle w:val="StringTok"/>
+        </w:rPr>
+        <w:t xml:space="preserve"> </w:t>
+      </w:r>
+      <w:r>
+        <w:rPr>
+          <w:rStyle w:val="NormalTok"/>
+        </w:rPr>
+        <w:t xml:space="preserve">it.confirmed </w:t>
+      </w:r>
+      <w:r>
+        <w:rPr>
+          <w:rStyle w:val="OperatorTok"/>
+        </w:rPr>
+        <w:t xml:space="preserve">+</w:t>
+      </w:r>
+      <w:r>
+        <w:rPr>
+          <w:rStyle w:val="StringTok"/>
+        </w:rPr>
+        <w:t xml:space="preserve"> </w:t>
+      </w:r>
+      <w:r>
+        <w:rPr>
+          <w:rStyle w:val="NormalTok"/>
+        </w:rPr>
+        <w:t xml:space="preserve">ot.confirmed </w:t>
+      </w:r>
+      <w:r>
+        <w:rPr>
+          <w:rStyle w:val="OperatorTok"/>
+        </w:rPr>
+        <w:t xml:space="preserve">+</w:t>
+      </w:r>
+      <w:r>
+        <w:rPr>
+          <w:rStyle w:val="StringTok"/>
+        </w:rPr>
+        <w:t xml:space="preserve"> </w:t>
+      </w:r>
+      <w:r>
+        <w:rPr>
+          <w:rStyle w:val="NormalTok"/>
+        </w:rPr>
+        <w:t xml:space="preserve">us.confirmed </w:t>
+      </w:r>
+      <w:r>
+        <w:rPr>
+          <w:rStyle w:val="OperatorTok"/>
+        </w:rPr>
+        <w:t xml:space="preserve">+</w:t>
+      </w:r>
+      <w:r>
+        <w:br/>
+      </w:r>
+      <w:r>
+        <w:rPr>
+          <w:rStyle w:val="StringTok"/>
+        </w:rPr>
+        <w:t xml:space="preserve">                        </w:t>
+      </w:r>
+      <w:r>
+        <w:rPr>
+          <w:rStyle w:val="NormalTok"/>
+        </w:rPr>
+        <w:t xml:space="preserve">ch.deaths </w:t>
+      </w:r>
+      <w:r>
+        <w:rPr>
+          <w:rStyle w:val="OperatorTok"/>
+        </w:rPr>
+        <w:t xml:space="preserve">+</w:t>
+      </w:r>
+      <w:r>
+        <w:rPr>
+          <w:rStyle w:val="StringTok"/>
+        </w:rPr>
+        <w:t xml:space="preserve"> </w:t>
+      </w:r>
+      <w:r>
+        <w:rPr>
+          <w:rStyle w:val="NormalTok"/>
+        </w:rPr>
+        <w:t xml:space="preserve">it.deaths </w:t>
+      </w:r>
+      <w:r>
+        <w:rPr>
+          <w:rStyle w:val="OperatorTok"/>
+        </w:rPr>
+        <w:t xml:space="preserve">+</w:t>
+      </w:r>
+      <w:r>
+        <w:rPr>
+          <w:rStyle w:val="StringTok"/>
+        </w:rPr>
+        <w:t xml:space="preserve"> </w:t>
+      </w:r>
+      <w:r>
+        <w:rPr>
+          <w:rStyle w:val="NormalTok"/>
+        </w:rPr>
+        <w:t xml:space="preserve">ot.deaths </w:t>
+      </w:r>
+      <w:r>
+        <w:rPr>
+          <w:rStyle w:val="OperatorTok"/>
+        </w:rPr>
+        <w:t xml:space="preserve">+</w:t>
+      </w:r>
+      <w:r>
+        <w:rPr>
+          <w:rStyle w:val="StringTok"/>
+        </w:rPr>
+        <w:t xml:space="preserve"> </w:t>
+      </w:r>
+      <w:r>
+        <w:rPr>
+          <w:rStyle w:val="NormalTok"/>
+        </w:rPr>
+        <w:t xml:space="preserve">us.deaths, </w:t>
       </w:r>
       <w:r>
         <w:br/>
@@ -4635,7 +5533,7 @@
         <w:rPr>
           <w:rStyle w:val="NormalTok"/>
         </w:rPr>
-        <w:t xml:space="preserve"> covid19tidy)</w:t>
+        <w:t xml:space="preserve"> covid19current)</w:t>
       </w:r>
       <w:r>
         <w:br/>
@@ -4706,16 +5604,25 @@
         <w:rPr>
           <w:rStyle w:val="VerbatimChar"/>
         </w:rPr>
-        <w:t xml:space="preserve">##     iscovid19 + iswash + isracist + isasian + ischinese + isinfectious, </w:t>
-      </w:r>
-      <w:r>
-        <w:br/>
-      </w:r>
-      <w:r>
-        <w:rPr>
-          <w:rStyle w:val="VerbatimChar"/>
-        </w:rPr>
-        <w:t xml:space="preserve">##     data = covid19tidy)</w:t>
+        <w:t xml:space="preserve">##     iscovid19 + iswash + isracist + isasian + ischinese + isinfectious + </w:t>
+      </w:r>
+      <w:r>
+        <w:br/>
+      </w:r>
+      <w:r>
+        <w:rPr>
+          <w:rStyle w:val="VerbatimChar"/>
+        </w:rPr>
+        <w:t xml:space="preserve">##     ch.confirmed + it.confirmed + ot.confirmed + us.confirmed + </w:t>
+      </w:r>
+      <w:r>
+        <w:br/>
+      </w:r>
+      <w:r>
+        <w:rPr>
+          <w:rStyle w:val="VerbatimChar"/>
+        </w:rPr>
+        <w:t xml:space="preserve">##     ch.deaths + it.deaths + ot.deaths + us.deaths, data = covid19current)</w:t>
       </w:r>
       <w:r>
         <w:br/>
@@ -4733,25 +5640,34 @@
         <w:rPr>
           <w:rStyle w:val="VerbatimChar"/>
         </w:rPr>
-        <w:t xml:space="preserve">## [1] "favorites"</w:t>
-      </w:r>
-      <w:r>
-        <w:br/>
-      </w:r>
-      <w:r>
-        <w:rPr>
-          <w:rStyle w:val="VerbatimChar"/>
-        </w:rPr>
-        <w:t xml:space="preserve">## Number of terminal nodes:  2 </w:t>
-      </w:r>
-      <w:r>
-        <w:br/>
-      </w:r>
-      <w:r>
-        <w:rPr>
-          <w:rStyle w:val="VerbatimChar"/>
-        </w:rPr>
-        <w:t xml:space="preserve">## Residual mean deviance:  55590000 = 1.668e+12 / 30000 </w:t>
+        <w:t xml:space="preserve">## [1] "ch.confirmed"  "iscoronavirus" "length"        "iscovid19"    </w:t>
+      </w:r>
+      <w:r>
+        <w:br/>
+      </w:r>
+      <w:r>
+        <w:rPr>
+          <w:rStyle w:val="VerbatimChar"/>
+        </w:rPr>
+        <w:t xml:space="preserve">## [5] "iswho"        </w:t>
+      </w:r>
+      <w:r>
+        <w:br/>
+      </w:r>
+      <w:r>
+        <w:rPr>
+          <w:rStyle w:val="VerbatimChar"/>
+        </w:rPr>
+        <w:t xml:space="preserve">## Number of terminal nodes:  7 </w:t>
+      </w:r>
+      <w:r>
+        <w:br/>
+      </w:r>
+      <w:r>
+        <w:rPr>
+          <w:rStyle w:val="VerbatimChar"/>
+        </w:rPr>
+        <w:t xml:space="preserve">## Residual mean deviance:  101200000 = 4.251e+12 / 41990 </w:t>
       </w:r>
       <w:r>
         <w:br/>
@@ -4778,7 +5694,7 @@
         <w:rPr>
           <w:rStyle w:val="VerbatimChar"/>
         </w:rPr>
-        <w:t xml:space="preserve">## -3086.0 -3056.0 -2744.0     0.0  -562.1 42910.0</w:t>
+        <w:t xml:space="preserve">## -206500   -3370   -3218       0   -1808   74820</w:t>
       </w:r>
     </w:p>
     <w:p>
@@ -4982,6 +5898,15 @@
         <w:t xml:space="preserve"> </w:t>
       </w:r>
       <w:r>
+        <w:br/>
+      </w:r>
+      <w:r>
+        <w:rPr>
+          <w:rStyle w:val="StringTok"/>
+        </w:rPr>
+        <w:t xml:space="preserve">                           </w:t>
+      </w:r>
+      <w:r>
         <w:rPr>
           <w:rStyle w:val="NormalTok"/>
         </w:rPr>
@@ -5000,15 +5925,6 @@
         <w:t xml:space="preserve"> </w:t>
       </w:r>
       <w:r>
-        <w:br/>
-      </w:r>
-      <w:r>
-        <w:rPr>
-          <w:rStyle w:val="StringTok"/>
-        </w:rPr>
-        <w:t xml:space="preserve">                        </w:t>
-      </w:r>
-      <w:r>
         <w:rPr>
           <w:rStyle w:val="NormalTok"/>
         </w:rPr>
@@ -5081,6 +5997,15 @@
         <w:t xml:space="preserve"> </w:t>
       </w:r>
       <w:r>
+        <w:br/>
+      </w:r>
+      <w:r>
+        <w:rPr>
+          <w:rStyle w:val="StringTok"/>
+        </w:rPr>
+        <w:t xml:space="preserve">                           </w:t>
+      </w:r>
+      <w:r>
         <w:rPr>
           <w:rStyle w:val="NormalTok"/>
         </w:rPr>
@@ -5117,15 +6042,6 @@
         <w:t xml:space="preserve"> </w:t>
       </w:r>
       <w:r>
-        <w:br/>
-      </w:r>
-      <w:r>
-        <w:rPr>
-          <w:rStyle w:val="StringTok"/>
-        </w:rPr>
-        <w:t xml:space="preserve">                        </w:t>
-      </w:r>
-      <w:r>
         <w:rPr>
           <w:rStyle w:val="NormalTok"/>
         </w:rPr>
@@ -5180,6 +6096,15 @@
         <w:t xml:space="preserve"> </w:t>
       </w:r>
       <w:r>
+        <w:br/>
+      </w:r>
+      <w:r>
+        <w:rPr>
+          <w:rStyle w:val="StringTok"/>
+        </w:rPr>
+        <w:t xml:space="preserve">                           </w:t>
+      </w:r>
+      <w:r>
         <w:rPr>
           <w:rStyle w:val="NormalTok"/>
         </w:rPr>
@@ -5216,15 +6141,6 @@
         <w:t xml:space="preserve"> </w:t>
       </w:r>
       <w:r>
-        <w:br/>
-      </w:r>
-      <w:r>
-        <w:rPr>
-          <w:rStyle w:val="StringTok"/>
-        </w:rPr>
-        <w:t xml:space="preserve">                        </w:t>
-      </w:r>
-      <w:r>
         <w:rPr>
           <w:rStyle w:val="NormalTok"/>
         </w:rPr>
@@ -5279,6 +6195,15 @@
         <w:t xml:space="preserve"> </w:t>
       </w:r>
       <w:r>
+        <w:br/>
+      </w:r>
+      <w:r>
+        <w:rPr>
+          <w:rStyle w:val="StringTok"/>
+        </w:rPr>
+        <w:t xml:space="preserve">                           </w:t>
+      </w:r>
+      <w:r>
         <w:rPr>
           <w:rStyle w:val="NormalTok"/>
         </w:rPr>
@@ -5318,7 +6243,163 @@
         <w:rPr>
           <w:rStyle w:val="NormalTok"/>
         </w:rPr>
-        <w:t xml:space="preserve">isinfectious, </w:t>
+        <w:t xml:space="preserve">isinfectious </w:t>
+      </w:r>
+      <w:r>
+        <w:rPr>
+          <w:rStyle w:val="OperatorTok"/>
+        </w:rPr>
+        <w:t xml:space="preserve">+</w:t>
+      </w:r>
+      <w:r>
+        <w:rPr>
+          <w:rStyle w:val="StringTok"/>
+        </w:rPr>
+        <w:t xml:space="preserve"> </w:t>
+      </w:r>
+      <w:r>
+        <w:rPr>
+          <w:rStyle w:val="NormalTok"/>
+        </w:rPr>
+        <w:t xml:space="preserve">ch.confirmed </w:t>
+      </w:r>
+      <w:r>
+        <w:rPr>
+          <w:rStyle w:val="OperatorTok"/>
+        </w:rPr>
+        <w:t xml:space="preserve">+</w:t>
+      </w:r>
+      <w:r>
+        <w:rPr>
+          <w:rStyle w:val="StringTok"/>
+        </w:rPr>
+        <w:t xml:space="preserve"> </w:t>
+      </w:r>
+      <w:r>
+        <w:br/>
+      </w:r>
+      <w:r>
+        <w:rPr>
+          <w:rStyle w:val="StringTok"/>
+        </w:rPr>
+        <w:t xml:space="preserve">                           </w:t>
+      </w:r>
+      <w:r>
+        <w:rPr>
+          <w:rStyle w:val="NormalTok"/>
+        </w:rPr>
+        <w:t xml:space="preserve">it.confirmed </w:t>
+      </w:r>
+      <w:r>
+        <w:rPr>
+          <w:rStyle w:val="OperatorTok"/>
+        </w:rPr>
+        <w:t xml:space="preserve">+</w:t>
+      </w:r>
+      <w:r>
+        <w:rPr>
+          <w:rStyle w:val="StringTok"/>
+        </w:rPr>
+        <w:t xml:space="preserve"> </w:t>
+      </w:r>
+      <w:r>
+        <w:rPr>
+          <w:rStyle w:val="NormalTok"/>
+        </w:rPr>
+        <w:t xml:space="preserve">ot.confirmed </w:t>
+      </w:r>
+      <w:r>
+        <w:rPr>
+          <w:rStyle w:val="OperatorTok"/>
+        </w:rPr>
+        <w:t xml:space="preserve">+</w:t>
+      </w:r>
+      <w:r>
+        <w:rPr>
+          <w:rStyle w:val="StringTok"/>
+        </w:rPr>
+        <w:t xml:space="preserve"> </w:t>
+      </w:r>
+      <w:r>
+        <w:rPr>
+          <w:rStyle w:val="NormalTok"/>
+        </w:rPr>
+        <w:t xml:space="preserve">us.confirmed </w:t>
+      </w:r>
+      <w:r>
+        <w:rPr>
+          <w:rStyle w:val="OperatorTok"/>
+        </w:rPr>
+        <w:t xml:space="preserve">+</w:t>
+      </w:r>
+      <w:r>
+        <w:rPr>
+          <w:rStyle w:val="StringTok"/>
+        </w:rPr>
+        <w:t xml:space="preserve"> </w:t>
+      </w:r>
+      <w:r>
+        <w:rPr>
+          <w:rStyle w:val="NormalTok"/>
+        </w:rPr>
+        <w:t xml:space="preserve">ch.deaths </w:t>
+      </w:r>
+      <w:r>
+        <w:rPr>
+          <w:rStyle w:val="OperatorTok"/>
+        </w:rPr>
+        <w:t xml:space="preserve">+</w:t>
+      </w:r>
+      <w:r>
+        <w:br/>
+      </w:r>
+      <w:r>
+        <w:rPr>
+          <w:rStyle w:val="StringTok"/>
+        </w:rPr>
+        <w:t xml:space="preserve">                           </w:t>
+      </w:r>
+      <w:r>
+        <w:rPr>
+          <w:rStyle w:val="NormalTok"/>
+        </w:rPr>
+        <w:t xml:space="preserve">it.deaths </w:t>
+      </w:r>
+      <w:r>
+        <w:rPr>
+          <w:rStyle w:val="OperatorTok"/>
+        </w:rPr>
+        <w:t xml:space="preserve">+</w:t>
+      </w:r>
+      <w:r>
+        <w:rPr>
+          <w:rStyle w:val="StringTok"/>
+        </w:rPr>
+        <w:t xml:space="preserve"> </w:t>
+      </w:r>
+      <w:r>
+        <w:rPr>
+          <w:rStyle w:val="NormalTok"/>
+        </w:rPr>
+        <w:t xml:space="preserve">ot.deaths </w:t>
+      </w:r>
+      <w:r>
+        <w:rPr>
+          <w:rStyle w:val="OperatorTok"/>
+        </w:rPr>
+        <w:t xml:space="preserve">+</w:t>
+      </w:r>
+      <w:r>
+        <w:rPr>
+          <w:rStyle w:val="StringTok"/>
+        </w:rPr>
+        <w:t xml:space="preserve"> </w:t>
+      </w:r>
+      <w:r>
+        <w:rPr>
+          <w:rStyle w:val="NormalTok"/>
+        </w:rPr>
+        <w:t xml:space="preserve">us.deaths, </w:t>
       </w:r>
       <w:r>
         <w:br/>
@@ -5339,7 +6420,7 @@
         <w:rPr>
           <w:rStyle w:val="NormalTok"/>
         </w:rPr>
-        <w:t xml:space="preserve"> covid19tidy)</w:t>
+        <w:t xml:space="preserve"> covid19current)</w:t>
       </w:r>
       <w:r>
         <w:br/>
@@ -5419,7 +6500,25 @@
         <w:rPr>
           <w:rStyle w:val="VerbatimChar"/>
         </w:rPr>
-        <w:t xml:space="preserve">##     ischinese + isinfectious, data = covid19tidy)</w:t>
+        <w:t xml:space="preserve">##     ischinese + isinfectious + ch.confirmed + it.confirmed + </w:t>
+      </w:r>
+      <w:r>
+        <w:br/>
+      </w:r>
+      <w:r>
+        <w:rPr>
+          <w:rStyle w:val="VerbatimChar"/>
+        </w:rPr>
+        <w:t xml:space="preserve">##     ot.confirmed + us.confirmed + ch.deaths + it.deaths + ot.deaths + </w:t>
+      </w:r>
+      <w:r>
+        <w:br/>
+      </w:r>
+      <w:r>
+        <w:rPr>
+          <w:rStyle w:val="VerbatimChar"/>
+        </w:rPr>
+        <w:t xml:space="preserve">##     us.deaths, data = covid19current)</w:t>
       </w:r>
       <w:r>
         <w:br/>
@@ -5455,7 +6554,7 @@
         <w:rPr>
           <w:rStyle w:val="VerbatimChar"/>
         </w:rPr>
-        <w:t xml:space="preserve">## Residual mean deviance:  0.01433 = 429.8 / 30000 </w:t>
+        <w:t xml:space="preserve">## Residual mean deviance:  0.01419 = 595.8 / 42000 </w:t>
       </w:r>
       <w:r>
         <w:br/>
@@ -5482,7 +6581,7 @@
         <w:rPr>
           <w:rStyle w:val="VerbatimChar"/>
         </w:rPr>
-        <w:t xml:space="preserve">## -0.98920  0.01077  0.01077  0.00000  0.01077  0.99300</w:t>
+        <w:t xml:space="preserve">## -0.98890  0.01108  0.01108  0.00000  0.01108  0.99300</w:t>
       </w:r>
     </w:p>
     <w:p>

</xml_diff>